<commit_message>
added graphs and table, completed first two sections
</commit_message>
<xml_diff>
--- a/Erbschaftssteuer.docx
+++ b/Erbschaftssteuer.docx
@@ -557,10 +557,7 @@
         <w:t xml:space="preserve"> bereits eine Steuer auf Einkommen erhoben, wird gespart, muss weiter eine Steuer auf Vermögen entrichtet werden. Die Erbschaftssteuer käme also einer Dreifachbesteuerung</w:t>
       </w:r>
       <w:r>
-        <w:t xml:space="preserve"> </w:t>
-      </w:r>
-      <w:r>
-        <w:t>desselben Frankens</w:t>
+        <w:t xml:space="preserve"> desselben Frankens</w:t>
       </w:r>
       <w:r>
         <w:t xml:space="preserve"> gleich. Gleichzeitig warnen die Kritiker vor einer allfällig schädigenden Wirkung der Steuer, wenn etwa Betriebe verkauft werden</w:t>
@@ -927,7 +924,13 @@
         <w:t xml:space="preserve"> </w:t>
       </w:r>
       <w:r>
-        <w:t>Gegenüber Befragungsdaten, die auf Stichproben beruhen, haben Steuerdaten den Vorteil, dass Analysen auf eine Vollerhebung abgestützt werden können. Es ist bekannt, dass repräsentative Stichprobenziehungen für Wohlstandsanalysen sehr schwierig sind, weil sehr Reiche und sehr Arme schlecht zu erreichen sind. Dies führt zu verzerrenden Fehlern bei Analysen. Mit diesen methodischen Schwierigkeiten sind Steuerdaten nicht konfrontiert. Es sind jedoch andere  Restriktionen bekannt, die die Aussagekraft von Vermögensanalysen mindern. Dau gehören:</w:t>
+        <w:t xml:space="preserve">Gegenüber Befragungsdaten, die auf Stichproben beruhen, haben Steuerdaten den Vorteil, dass Analysen auf eine Vollerhebung abgestützt werden können. Es ist bekannt, dass repräsentative Stichprobenziehungen für Wohlstandsanalysen sehr schwierig sind, weil sehr Reiche und sehr Arme </w:t>
+      </w:r>
+      <w:r>
+        <w:t xml:space="preserve">für Befragungen </w:t>
+      </w:r>
+      <w:r>
+        <w:t>schlecht zu erreichen sind. Dies führt zu verzerrenden Fehlern. Mit diesen methodischen Schwierigkeiten sind Steuerdaten nicht konfrontiert. Es sind jedoch andere  Restriktionen bekannt, die die Aussagekraft von Vermögensanalysen mindern. Dau gehören:</w:t>
       </w:r>
     </w:p>
     <w:p>
@@ -1053,30 +1056,1808 @@
     </w:p>
     <w:p/>
     <w:p>
-      <w:bookmarkStart w:id="6" w:name="_GoBack"/>
-      <w:bookmarkEnd w:id="6"/>
-    </w:p>
-    <w:p>
-      <w:pPr>
-        <w:pStyle w:val="berschrift2"/>
-      </w:pPr>
+      <w:r>
+        <w:t xml:space="preserve">Im Jahre 2012 </w:t>
+      </w:r>
+      <w:r>
+        <w:t xml:space="preserve">wurden im Kanton Bern Vermögen im Wert von 216 Milliarden CHF deklariert. Das entspricht 234 Milliarden US-Dollar. Der Kanton Bern ist damit fast so reich wie Griechenland (241 </w:t>
+      </w:r>
+      <w:r>
+        <w:t xml:space="preserve">US-Dollar </w:t>
+      </w:r>
+      <w:r>
+        <w:t xml:space="preserve">Milliarden BIP). Wie sind diese Reichtümer verteilt?  </w:t>
+      </w:r>
+      <w:r>
+        <w:t xml:space="preserve">Zur Beurteilung der Vermögenskonzentration kann der Gini-Koeffizient berechnet </w:t>
+      </w:r>
+      <w:r>
+        <w:t>werden</w:t>
+      </w:r>
+      <w:r>
+        <w:t xml:space="preserve">. Dieser beträgt </w:t>
+      </w:r>
+      <w:r>
+        <w:t>7</w:t>
+      </w:r>
+      <w:r>
+        <w:t>8. Bern liegt damit schweizweit im Mittelfeld, in anderen Kantonen ist das Vermögen sehr viel stärker konzentriert</w:t>
+      </w:r>
       <w:r>
         <w:t xml:space="preserve"> </w:t>
       </w:r>
       <w:r>
-        <w:t xml:space="preserve">Schenkungen und Erbe </w:t>
+        <w:t>(Basel-Stadt und Genf)</w:t>
+      </w:r>
+      <w:r>
+        <w:t xml:space="preserve">, in anderen weniger (Uri). </w:t>
+      </w:r>
+      <w:r>
+        <w:t>Weil der</w:t>
+      </w:r>
+      <w:r>
+        <w:t xml:space="preserve"> Gini-Koeffizient ein Verteilungsmass mit vielen erwünsch</w:t>
+      </w:r>
+      <w:r>
+        <w:t>ten statistischen Eigenschaften</w:t>
+      </w:r>
+      <w:r>
+        <w:t xml:space="preserve"> ist</w:t>
+      </w:r>
+      <w:r>
+        <w:t>,</w:t>
+      </w:r>
+      <w:r>
+        <w:t xml:space="preserve"> </w:t>
+      </w:r>
+      <w:r>
+        <w:t xml:space="preserve"> </w:t>
+      </w:r>
+      <w:r>
+        <w:t>hat er sich in der Ungleichheitsforschung etabliert</w:t>
+      </w:r>
+      <w:r>
+        <w:t xml:space="preserve">. </w:t>
+      </w:r>
+      <w:r>
+        <w:t xml:space="preserve">Gleichzeitig führt der Gini-Koeffizient zu einer Verdichtung der Information, die es schwierig macht, den Charakter der Verteilung substantiell zu </w:t>
+      </w:r>
+      <w:r>
+        <w:t>verstehen</w:t>
+      </w:r>
+      <w:r>
+        <w:t xml:space="preserve">. Deswegen zeigen wir </w:t>
+      </w:r>
+      <w:r>
+        <w:t>die Verteilung des Wohlstandes in Bern mit</w:t>
+      </w:r>
+      <w:r>
+        <w:t xml:space="preserve"> eine</w:t>
+      </w:r>
+      <w:r>
+        <w:t>r</w:t>
+      </w:r>
+      <w:r>
+        <w:t xml:space="preserve"> alternative</w:t>
+      </w:r>
+      <w:r>
+        <w:t>n</w:t>
+      </w:r>
+      <w:r>
+        <w:t xml:space="preserve"> Darstellungsform, die obigen Gini-Koeffizienten entspricht jedoch direkter zu interpretieren ist.</w:t>
+      </w:r>
+      <w:r>
+        <w:t xml:space="preserve"> Dafür werden</w:t>
+      </w:r>
+      <w:r>
+        <w:t xml:space="preserve"> die Steuersubjekte </w:t>
+      </w:r>
+      <w:r>
+        <w:t xml:space="preserve">zunächst </w:t>
+      </w:r>
+      <w:r>
+        <w:t>dem Vermögen nach aufsteigend angeordnet und anschliessend in fünf gleich grosse Gruppen eingeteilt</w:t>
+      </w:r>
+      <w:r>
+        <w:t>. Es</w:t>
+      </w:r>
+      <w:r>
+        <w:t xml:space="preserve"> entstehen fünf </w:t>
+      </w:r>
+      <w:proofErr w:type="spellStart"/>
+      <w:r>
+        <w:t>Populationsquintile</w:t>
+      </w:r>
+      <w:proofErr w:type="spellEnd"/>
+      <w:r>
+        <w:t>. Q1 umfasst die ärmsten 20%, Q2 die nächst reicheren 20% etc. Q5 ist schliesslich die Gruppe der 20% reichsten.</w:t>
       </w:r>
     </w:p>
     <w:p/>
     <w:p>
       <w:pPr>
-        <w:pStyle w:val="berschrift2"/>
-      </w:pPr>
-      <w:r>
-        <w:t>Umverteilungswirkung einer Erbschafssteuer</w:t>
+        <w:rPr>
+          <w:i/>
+        </w:rPr>
+      </w:pPr>
+      <w:r>
+        <w:rPr>
+          <w:i/>
+        </w:rPr>
+        <w:t xml:space="preserve">Grafik </w:t>
+      </w:r>
+      <w:r>
+        <w:rPr>
+          <w:i/>
+        </w:rPr>
+        <w:t>1</w:t>
+      </w:r>
+      <w:r>
+        <w:rPr>
+          <w:i/>
+        </w:rPr>
+        <w:t xml:space="preserve">: </w:t>
+      </w:r>
+      <w:r>
+        <w:rPr>
+          <w:i/>
+        </w:rPr>
+        <w:t xml:space="preserve">Vermögen nach </w:t>
+      </w:r>
+      <w:proofErr w:type="spellStart"/>
+      <w:r>
+        <w:rPr>
+          <w:i/>
+        </w:rPr>
+        <w:t>Vermögensquintilen</w:t>
+      </w:r>
+      <w:proofErr w:type="spellEnd"/>
+    </w:p>
+    <w:p>
+      <w:commentRangeStart w:id="6"/>
+      <w:r>
+        <w:rPr>
+          <w:noProof/>
+          <w:lang w:eastAsia="de-CH"/>
+        </w:rPr>
+        <w:drawing>
+          <wp:inline distT="0" distB="0" distL="0" distR="0" wp14:anchorId="4AE1634A" wp14:editId="43AAE52D">
+            <wp:extent cx="6019068" cy="4413916"/>
+            <wp:effectExtent l="0" t="0" r="0" b="0"/>
+            <wp:docPr id="4" name="Grafik 4"/>
+            <wp:cNvGraphicFramePr>
+              <a:graphicFrameLocks xmlns:a="http://schemas.openxmlformats.org/drawingml/2006/main" noChangeAspect="1"/>
+            </wp:cNvGraphicFramePr>
+            <a:graphic xmlns:a="http://schemas.openxmlformats.org/drawingml/2006/main">
+              <a:graphicData uri="http://schemas.openxmlformats.org/drawingml/2006/picture">
+                <pic:pic xmlns:pic="http://schemas.openxmlformats.org/drawingml/2006/picture">
+                  <pic:nvPicPr>
+                    <pic:cNvPr id="0" name="Picture 3"/>
+                    <pic:cNvPicPr>
+                      <a:picLocks noChangeAspect="1" noChangeArrowheads="1"/>
+                    </pic:cNvPicPr>
+                  </pic:nvPicPr>
+                  <pic:blipFill>
+                    <a:blip r:embed="rId13">
+                      <a:extLst>
+                        <a:ext uri="{28A0092B-C50C-407E-A947-70E740481C1C}">
+                          <a14:useLocalDpi xmlns:a14="http://schemas.microsoft.com/office/drawing/2010/main" val="0"/>
+                        </a:ext>
+                      </a:extLst>
+                    </a:blip>
+                    <a:srcRect/>
+                    <a:stretch>
+                      <a:fillRect/>
+                    </a:stretch>
+                  </pic:blipFill>
+                  <pic:spPr bwMode="auto">
+                    <a:xfrm>
+                      <a:off x="0" y="0"/>
+                      <a:ext cx="6019388" cy="4414151"/>
+                    </a:xfrm>
+                    <a:prstGeom prst="rect">
+                      <a:avLst/>
+                    </a:prstGeom>
+                    <a:noFill/>
+                    <a:ln>
+                      <a:noFill/>
+                    </a:ln>
+                  </pic:spPr>
+                </pic:pic>
+              </a:graphicData>
+            </a:graphic>
+          </wp:inline>
+        </w:drawing>
+      </w:r>
+      <w:commentRangeEnd w:id="6"/>
+      <w:r>
+        <w:rPr>
+          <w:rStyle w:val="Kommentarzeichen"/>
+        </w:rPr>
+        <w:commentReference w:id="6"/>
       </w:r>
     </w:p>
     <w:p/>
+    <w:p>
+      <w:r>
+        <w:t xml:space="preserve">Nun kann betrachtet werden, wie viel die jeweiligen Gruppen besitzen. </w:t>
+      </w:r>
+      <w:r>
+        <w:t>Wir zeigen dies anhand des Finanzkapitals, der Liegenschaften, der Betriebsvermögen und des Gesamtvermögens. Die Grafik zeigt, dass sich die Vermögen erheblich in der reichsten Gruppe konzentriert. D.h. die 20% Reichsten besitzen zusammen jeweils ca. 80% der jeweiligen Vermögenskomponenten. Der Rest ist meist in den Händen der oberen Mittelklasse (Q4). Die übrigen Gruppen besitzen verhältnismässig wenig.</w:t>
+      </w:r>
+      <w:r>
+        <w:t xml:space="preserve"> Wer das </w:t>
+      </w:r>
+      <w:r>
+        <w:lastRenderedPageBreak/>
+        <w:t>Vermögen derjenigen Person betrachtet</w:t>
+      </w:r>
+      <w:r>
+        <w:t>,</w:t>
+      </w:r>
+      <w:r>
+        <w:t xml:space="preserve"> die in der Reihe der ihr Grösse nach </w:t>
+      </w:r>
+      <w:r>
+        <w:t>geordneten</w:t>
+      </w:r>
+      <w:r>
+        <w:t xml:space="preserve"> Vermögen genau in der Mitte zu liegen kommt, ist ein Vermögen von 49‘000 CHF zu erkennen.</w:t>
+      </w:r>
+      <w:r>
+        <w:t xml:space="preserve"> Auf der linken Seite </w:t>
+      </w:r>
+      <w:r>
+        <w:t xml:space="preserve">der Grafik ist </w:t>
+      </w:r>
+      <w:r>
+        <w:t>gut ersichtlich</w:t>
+      </w:r>
+      <w:r>
+        <w:t xml:space="preserve">, dass die Betriebsvermögen </w:t>
+      </w:r>
+      <w:r>
+        <w:t>vergleichsweise</w:t>
+      </w:r>
+      <w:r>
+        <w:t xml:space="preserve"> </w:t>
+      </w:r>
+      <w:r>
+        <w:t>eine kleine Summe stellen</w:t>
+      </w:r>
+      <w:r>
+        <w:t>. Vermögen liegt meist in Form von Finanzkapital oder Liegenschaften vor.</w:t>
+      </w:r>
+    </w:p>
+    <w:p/>
+    <w:p>
+      <w:r>
+        <w:t>Für die</w:t>
+      </w:r>
+      <w:r>
+        <w:t xml:space="preserve"> Erbschaftsteuerreform </w:t>
+      </w:r>
+      <w:r>
+        <w:t>bedeutsam sind folgende Zahlen</w:t>
+      </w:r>
+      <w:r>
+        <w:t>:</w:t>
+      </w:r>
+    </w:p>
+    <w:p>
+      <w:pPr>
+        <w:pStyle w:val="Listenabsatz"/>
+        <w:numPr>
+          <w:ilvl w:val="0"/>
+          <w:numId w:val="37"/>
+        </w:numPr>
+      </w:pPr>
+      <w:r>
+        <w:t>2.2% der Steuersubjekte verfügen über ein Vermögen von mehr als 2 Millionen und wären von der Steuer tangiert</w:t>
+      </w:r>
+      <w:r>
+        <w:t>. Die Gruppe besitzt 35% des Gesamtvermögens.</w:t>
+      </w:r>
+    </w:p>
+    <w:p>
+      <w:pPr>
+        <w:pStyle w:val="Listenabsatz"/>
+        <w:numPr>
+          <w:ilvl w:val="0"/>
+          <w:numId w:val="37"/>
+        </w:numPr>
+      </w:pPr>
+      <w:r>
+        <w:t>0.5% besitzen Liegenschaftsvermögen in diesem Umfang</w:t>
+      </w:r>
+    </w:p>
+    <w:p>
+      <w:pPr>
+        <w:pStyle w:val="Listenabsatz"/>
+        <w:numPr>
+          <w:ilvl w:val="0"/>
+          <w:numId w:val="37"/>
+        </w:numPr>
+      </w:pPr>
+      <w:r>
+        <w:t xml:space="preserve">0.01% besitzen ein Betriebsvermögen über 2 Millionen. Das maximale Betriebsvermögen liegt bei </w:t>
+      </w:r>
+      <w:r>
+        <w:t>43</w:t>
+      </w:r>
+      <w:r>
+        <w:t>‘</w:t>
+      </w:r>
+      <w:r>
+        <w:t>353</w:t>
+      </w:r>
+      <w:r>
+        <w:t>‘</w:t>
+      </w:r>
+      <w:r>
+        <w:t>488</w:t>
+      </w:r>
+      <w:r>
+        <w:t xml:space="preserve"> CHF</w:t>
+      </w:r>
+      <w:r>
+        <w:t>. Kein Betrieb käme demnach über die Grenze von 50 Millionen zu liegen</w:t>
+      </w:r>
+    </w:p>
+    <w:p>
+      <w:pPr>
+        <w:pStyle w:val="berschrift2"/>
+      </w:pPr>
+      <w:r>
+        <w:t xml:space="preserve"> </w:t>
+      </w:r>
+      <w:r>
+        <w:t xml:space="preserve">Schenkungen und Erbe </w:t>
+      </w:r>
+    </w:p>
+    <w:p/>
+    <w:p>
+      <w:r>
+        <w:t xml:space="preserve">Wie sieht es nun bezüglich Schenkungen und Erbnachlässen aus? </w:t>
+      </w:r>
+      <w:r>
+        <w:t xml:space="preserve"> In den letzten zehn Jahren, wurden im Kanton Bern jährlich zwischen 800 Millionen und 2 Milliarden vererbt bzw. verschenkt</w:t>
+      </w:r>
+      <w:r>
+        <w:t>.</w:t>
+      </w:r>
+    </w:p>
+    <w:p>
+      <w:pPr>
+        <w:pStyle w:val="Listenabsatz"/>
+        <w:numPr>
+          <w:ilvl w:val="0"/>
+          <w:numId w:val="37"/>
+        </w:numPr>
+      </w:pPr>
+      <w:r>
+        <w:t>Peak 2011</w:t>
+      </w:r>
+    </w:p>
+    <w:p/>
+    <w:p>
+      <w:pPr>
+        <w:rPr>
+          <w:i/>
+        </w:rPr>
+      </w:pPr>
+      <w:r>
+        <w:rPr>
+          <w:i/>
+        </w:rPr>
+        <w:t>Grafik 2</w:t>
+      </w:r>
+      <w:r>
+        <w:rPr>
+          <w:i/>
+        </w:rPr>
+        <w:t xml:space="preserve">: </w:t>
+      </w:r>
+      <w:r>
+        <w:rPr>
+          <w:i/>
+        </w:rPr>
+        <w:t>Sch</w:t>
+      </w:r>
+      <w:r>
+        <w:rPr>
+          <w:i/>
+        </w:rPr>
+        <w:t xml:space="preserve">enkungen, </w:t>
+      </w:r>
+      <w:r>
+        <w:rPr>
+          <w:i/>
+        </w:rPr>
+        <w:t>Erbe und Steuerbeträge über die Zeit</w:t>
+      </w:r>
+    </w:p>
+    <w:p>
+      <w:r>
+        <w:rPr>
+          <w:noProof/>
+          <w:lang w:eastAsia="de-CH"/>
+        </w:rPr>
+        <w:drawing>
+          <wp:inline distT="0" distB="0" distL="0" distR="0">
+            <wp:extent cx="5966847" cy="4375621"/>
+            <wp:effectExtent l="0" t="0" r="0" b="0"/>
+            <wp:docPr id="6" name="Grafik 6"/>
+            <wp:cNvGraphicFramePr>
+              <a:graphicFrameLocks xmlns:a="http://schemas.openxmlformats.org/drawingml/2006/main" noChangeAspect="1"/>
+            </wp:cNvGraphicFramePr>
+            <a:graphic xmlns:a="http://schemas.openxmlformats.org/drawingml/2006/main">
+              <a:graphicData uri="http://schemas.openxmlformats.org/drawingml/2006/picture">
+                <pic:pic xmlns:pic="http://schemas.openxmlformats.org/drawingml/2006/picture">
+                  <pic:nvPicPr>
+                    <pic:cNvPr id="0" name="Picture 4"/>
+                    <pic:cNvPicPr>
+                      <a:picLocks noChangeAspect="1" noChangeArrowheads="1"/>
+                    </pic:cNvPicPr>
+                  </pic:nvPicPr>
+                  <pic:blipFill>
+                    <a:blip r:embed="rId14">
+                      <a:extLst>
+                        <a:ext uri="{28A0092B-C50C-407E-A947-70E740481C1C}">
+                          <a14:useLocalDpi xmlns:a14="http://schemas.microsoft.com/office/drawing/2010/main" val="0"/>
+                        </a:ext>
+                      </a:extLst>
+                    </a:blip>
+                    <a:srcRect/>
+                    <a:stretch>
+                      <a:fillRect/>
+                    </a:stretch>
+                  </pic:blipFill>
+                  <pic:spPr bwMode="auto">
+                    <a:xfrm>
+                      <a:off x="0" y="0"/>
+                      <a:ext cx="5967164" cy="4375854"/>
+                    </a:xfrm>
+                    <a:prstGeom prst="rect">
+                      <a:avLst/>
+                    </a:prstGeom>
+                    <a:noFill/>
+                    <a:ln>
+                      <a:noFill/>
+                    </a:ln>
+                  </pic:spPr>
+                </pic:pic>
+              </a:graphicData>
+            </a:graphic>
+          </wp:inline>
+        </w:drawing>
+      </w:r>
+    </w:p>
+    <w:p/>
+    <w:p>
+      <w:r>
+        <w:t xml:space="preserve">Von den Personen, die 2012 in Bern sesshaft </w:t>
+      </w:r>
+      <w:r>
+        <w:t>waren,</w:t>
+      </w:r>
+      <w:r>
+        <w:t xml:space="preserve"> haben in den letzten zehn Jahren 9.0% mindestens einmal Erbe und 7.4% eine Schenkung erhalten. Hochgerechnet auf einen Generationenwechsel, der in ca. 30 Jahren stattfindet, kann somit festgestellt werden, dass ungefähr jeder Dritte mit einem Erbe oder einer Schenkung rechnen kann.</w:t>
+      </w:r>
+    </w:p>
+    <w:p/>
+    <w:p/>
+    <w:p/>
+    <w:p/>
+    <w:p/>
+    <w:p/>
+    <w:p>
+      <w:pPr>
+        <w:rPr>
+          <w:i/>
+        </w:rPr>
+      </w:pPr>
+      <w:r>
+        <w:rPr>
+          <w:i/>
+        </w:rPr>
+        <w:t>Tabelle 1: Wahrscheinlichkeit ein Erbe oder eine Schenkungen zu erhalten</w:t>
+      </w:r>
+    </w:p>
+    <w:tbl>
+      <w:tblPr>
+        <w:tblW w:w="6260" w:type="dxa"/>
+        <w:tblInd w:w="55" w:type="dxa"/>
+        <w:tblCellMar>
+          <w:left w:w="70" w:type="dxa"/>
+          <w:right w:w="70" w:type="dxa"/>
+        </w:tblCellMar>
+        <w:tblLook w:val="04A0" w:firstRow="1" w:lastRow="0" w:firstColumn="1" w:lastColumn="0" w:noHBand="0" w:noVBand="1"/>
+      </w:tblPr>
+      <w:tblGrid>
+        <w:gridCol w:w="1320"/>
+        <w:gridCol w:w="823"/>
+        <w:gridCol w:w="1477"/>
+        <w:gridCol w:w="1021"/>
+        <w:gridCol w:w="1619"/>
+      </w:tblGrid>
+      <w:tr>
+        <w:trPr>
+          <w:trHeight w:val="525"/>
+        </w:trPr>
+        <w:tc>
+          <w:tcPr>
+            <w:tcW w:w="1320" w:type="dxa"/>
+            <w:tcBorders>
+              <w:top w:val="single" w:sz="12" w:space="0" w:color="auto"/>
+              <w:left w:val="nil"/>
+              <w:bottom w:val="single" w:sz="4" w:space="0" w:color="auto"/>
+              <w:right w:val="nil"/>
+            </w:tcBorders>
+            <w:shd w:val="clear" w:color="auto" w:fill="auto"/>
+            <w:noWrap/>
+            <w:vAlign w:val="bottom"/>
+            <w:hideMark/>
+          </w:tcPr>
+          <w:p>
+            <w:pPr>
+              <w:spacing w:line="240" w:lineRule="auto"/>
+              <w:rPr>
+                <w:rFonts w:eastAsia="Times New Roman"/>
+                <w:color w:val="000000"/>
+                <w:szCs w:val="19"/>
+                <w:lang w:eastAsia="de-CH"/>
+              </w:rPr>
+            </w:pPr>
+            <w:r>
+              <w:rPr>
+                <w:rFonts w:eastAsia="Times New Roman"/>
+                <w:color w:val="000000"/>
+                <w:szCs w:val="19"/>
+                <w:lang w:eastAsia="de-CH"/>
+              </w:rPr>
+              <w:t> </w:t>
+            </w:r>
+          </w:p>
+        </w:tc>
+        <w:tc>
+          <w:tcPr>
+            <w:tcW w:w="2300" w:type="dxa"/>
+            <w:gridSpan w:val="2"/>
+            <w:tcBorders>
+              <w:top w:val="single" w:sz="12" w:space="0" w:color="auto"/>
+              <w:left w:val="nil"/>
+              <w:bottom w:val="single" w:sz="4" w:space="0" w:color="auto"/>
+              <w:right w:val="nil"/>
+            </w:tcBorders>
+            <w:shd w:val="clear" w:color="auto" w:fill="auto"/>
+            <w:vAlign w:val="bottom"/>
+            <w:hideMark/>
+          </w:tcPr>
+          <w:p>
+            <w:pPr>
+              <w:spacing w:line="240" w:lineRule="auto"/>
+              <w:rPr>
+                <w:rFonts w:eastAsia="Times New Roman"/>
+                <w:color w:val="000000"/>
+                <w:szCs w:val="19"/>
+                <w:lang w:eastAsia="de-CH"/>
+              </w:rPr>
+            </w:pPr>
+            <w:r>
+              <w:rPr>
+                <w:rFonts w:eastAsia="Times New Roman"/>
+                <w:color w:val="000000"/>
+                <w:szCs w:val="19"/>
+                <w:lang w:eastAsia="de-CH"/>
+              </w:rPr>
+              <w:t>Wahrscheinlichkeit über 10 Jahre</w:t>
+            </w:r>
+          </w:p>
+        </w:tc>
+        <w:tc>
+          <w:tcPr>
+            <w:tcW w:w="2640" w:type="dxa"/>
+            <w:gridSpan w:val="2"/>
+            <w:tcBorders>
+              <w:top w:val="single" w:sz="12" w:space="0" w:color="auto"/>
+              <w:left w:val="nil"/>
+              <w:bottom w:val="single" w:sz="4" w:space="0" w:color="auto"/>
+              <w:right w:val="nil"/>
+            </w:tcBorders>
+            <w:shd w:val="clear" w:color="auto" w:fill="auto"/>
+            <w:noWrap/>
+            <w:vAlign w:val="center"/>
+            <w:hideMark/>
+          </w:tcPr>
+          <w:p>
+            <w:pPr>
+              <w:spacing w:line="240" w:lineRule="auto"/>
+              <w:jc w:val="center"/>
+              <w:rPr>
+                <w:rFonts w:eastAsia="Times New Roman"/>
+                <w:color w:val="000000"/>
+                <w:szCs w:val="19"/>
+                <w:lang w:eastAsia="de-CH"/>
+              </w:rPr>
+            </w:pPr>
+            <w:r>
+              <w:rPr>
+                <w:rFonts w:eastAsia="Times New Roman"/>
+                <w:color w:val="000000"/>
+                <w:szCs w:val="19"/>
+                <w:lang w:eastAsia="de-CH"/>
+              </w:rPr>
+              <w:t>Mittlerer Betrag</w:t>
+            </w:r>
+          </w:p>
+        </w:tc>
+      </w:tr>
+      <w:tr>
+        <w:trPr>
+          <w:trHeight w:val="255"/>
+        </w:trPr>
+        <w:tc>
+          <w:tcPr>
+            <w:tcW w:w="1320" w:type="dxa"/>
+            <w:tcBorders>
+              <w:top w:val="nil"/>
+              <w:left w:val="nil"/>
+              <w:bottom w:val="single" w:sz="4" w:space="0" w:color="auto"/>
+              <w:right w:val="nil"/>
+            </w:tcBorders>
+            <w:shd w:val="clear" w:color="auto" w:fill="auto"/>
+            <w:noWrap/>
+            <w:vAlign w:val="bottom"/>
+            <w:hideMark/>
+          </w:tcPr>
+          <w:p>
+            <w:pPr>
+              <w:spacing w:line="240" w:lineRule="auto"/>
+              <w:rPr>
+                <w:rFonts w:eastAsia="Times New Roman"/>
+                <w:color w:val="000000"/>
+                <w:szCs w:val="19"/>
+                <w:lang w:eastAsia="de-CH"/>
+              </w:rPr>
+            </w:pPr>
+            <w:r>
+              <w:rPr>
+                <w:rFonts w:eastAsia="Times New Roman"/>
+                <w:color w:val="000000"/>
+                <w:szCs w:val="19"/>
+                <w:lang w:eastAsia="de-CH"/>
+              </w:rPr>
+              <w:t> </w:t>
+            </w:r>
+          </w:p>
+        </w:tc>
+        <w:tc>
+          <w:tcPr>
+            <w:tcW w:w="823" w:type="dxa"/>
+            <w:tcBorders>
+              <w:top w:val="nil"/>
+              <w:left w:val="nil"/>
+              <w:bottom w:val="single" w:sz="4" w:space="0" w:color="auto"/>
+              <w:right w:val="nil"/>
+            </w:tcBorders>
+            <w:shd w:val="clear" w:color="auto" w:fill="auto"/>
+            <w:noWrap/>
+            <w:vAlign w:val="bottom"/>
+            <w:hideMark/>
+          </w:tcPr>
+          <w:p>
+            <w:pPr>
+              <w:spacing w:line="240" w:lineRule="auto"/>
+              <w:jc w:val="center"/>
+              <w:rPr>
+                <w:rFonts w:eastAsia="Times New Roman"/>
+                <w:color w:val="000000"/>
+                <w:szCs w:val="19"/>
+                <w:lang w:eastAsia="de-CH"/>
+              </w:rPr>
+            </w:pPr>
+            <w:r>
+              <w:rPr>
+                <w:rFonts w:eastAsia="Times New Roman"/>
+                <w:color w:val="000000"/>
+                <w:szCs w:val="19"/>
+                <w:lang w:eastAsia="de-CH"/>
+              </w:rPr>
+              <w:t>Erbe</w:t>
+            </w:r>
+          </w:p>
+        </w:tc>
+        <w:tc>
+          <w:tcPr>
+            <w:tcW w:w="1477" w:type="dxa"/>
+            <w:tcBorders>
+              <w:top w:val="nil"/>
+              <w:left w:val="nil"/>
+              <w:bottom w:val="single" w:sz="4" w:space="0" w:color="auto"/>
+              <w:right w:val="nil"/>
+            </w:tcBorders>
+            <w:shd w:val="clear" w:color="auto" w:fill="auto"/>
+            <w:noWrap/>
+            <w:vAlign w:val="bottom"/>
+            <w:hideMark/>
+          </w:tcPr>
+          <w:p>
+            <w:pPr>
+              <w:spacing w:line="240" w:lineRule="auto"/>
+              <w:jc w:val="center"/>
+              <w:rPr>
+                <w:rFonts w:eastAsia="Times New Roman"/>
+                <w:color w:val="000000"/>
+                <w:szCs w:val="19"/>
+                <w:lang w:eastAsia="de-CH"/>
+              </w:rPr>
+            </w:pPr>
+            <w:r>
+              <w:rPr>
+                <w:rFonts w:eastAsia="Times New Roman"/>
+                <w:color w:val="000000"/>
+                <w:szCs w:val="19"/>
+                <w:lang w:eastAsia="de-CH"/>
+              </w:rPr>
+              <w:t>Schenkung</w:t>
+            </w:r>
+          </w:p>
+        </w:tc>
+        <w:tc>
+          <w:tcPr>
+            <w:tcW w:w="1021" w:type="dxa"/>
+            <w:tcBorders>
+              <w:top w:val="nil"/>
+              <w:left w:val="nil"/>
+              <w:bottom w:val="single" w:sz="4" w:space="0" w:color="auto"/>
+              <w:right w:val="nil"/>
+            </w:tcBorders>
+            <w:shd w:val="clear" w:color="auto" w:fill="auto"/>
+            <w:noWrap/>
+            <w:vAlign w:val="bottom"/>
+            <w:hideMark/>
+          </w:tcPr>
+          <w:p>
+            <w:pPr>
+              <w:spacing w:line="240" w:lineRule="auto"/>
+              <w:jc w:val="center"/>
+              <w:rPr>
+                <w:rFonts w:eastAsia="Times New Roman"/>
+                <w:color w:val="000000"/>
+                <w:szCs w:val="19"/>
+                <w:lang w:eastAsia="de-CH"/>
+              </w:rPr>
+            </w:pPr>
+            <w:r>
+              <w:rPr>
+                <w:rFonts w:eastAsia="Times New Roman"/>
+                <w:color w:val="000000"/>
+                <w:szCs w:val="19"/>
+                <w:lang w:eastAsia="de-CH"/>
+              </w:rPr>
+              <w:t>Erbe</w:t>
+            </w:r>
+          </w:p>
+        </w:tc>
+        <w:tc>
+          <w:tcPr>
+            <w:tcW w:w="1619" w:type="dxa"/>
+            <w:tcBorders>
+              <w:top w:val="nil"/>
+              <w:left w:val="nil"/>
+              <w:bottom w:val="single" w:sz="4" w:space="0" w:color="auto"/>
+              <w:right w:val="nil"/>
+            </w:tcBorders>
+            <w:shd w:val="clear" w:color="auto" w:fill="auto"/>
+            <w:noWrap/>
+            <w:vAlign w:val="bottom"/>
+            <w:hideMark/>
+          </w:tcPr>
+          <w:p>
+            <w:pPr>
+              <w:spacing w:line="240" w:lineRule="auto"/>
+              <w:jc w:val="center"/>
+              <w:rPr>
+                <w:rFonts w:eastAsia="Times New Roman"/>
+                <w:color w:val="000000"/>
+                <w:szCs w:val="19"/>
+                <w:lang w:eastAsia="de-CH"/>
+              </w:rPr>
+            </w:pPr>
+            <w:r>
+              <w:rPr>
+                <w:rFonts w:eastAsia="Times New Roman"/>
+                <w:color w:val="000000"/>
+                <w:szCs w:val="19"/>
+                <w:lang w:eastAsia="de-CH"/>
+              </w:rPr>
+              <w:t>Schenkungen</w:t>
+            </w:r>
+          </w:p>
+        </w:tc>
+      </w:tr>
+      <w:tr>
+        <w:trPr>
+          <w:trHeight w:val="255"/>
+        </w:trPr>
+        <w:tc>
+          <w:tcPr>
+            <w:tcW w:w="1320" w:type="dxa"/>
+            <w:tcBorders>
+              <w:top w:val="nil"/>
+              <w:left w:val="nil"/>
+              <w:bottom w:val="nil"/>
+              <w:right w:val="nil"/>
+            </w:tcBorders>
+            <w:shd w:val="clear" w:color="auto" w:fill="auto"/>
+            <w:noWrap/>
+            <w:vAlign w:val="bottom"/>
+            <w:hideMark/>
+          </w:tcPr>
+          <w:p>
+            <w:pPr>
+              <w:spacing w:line="240" w:lineRule="auto"/>
+              <w:jc w:val="center"/>
+              <w:rPr>
+                <w:rFonts w:eastAsia="Times New Roman"/>
+                <w:color w:val="000000"/>
+                <w:szCs w:val="19"/>
+                <w:lang w:eastAsia="de-CH"/>
+              </w:rPr>
+            </w:pPr>
+            <w:r>
+              <w:rPr>
+                <w:rFonts w:eastAsia="Times New Roman"/>
+                <w:color w:val="000000"/>
+                <w:szCs w:val="19"/>
+                <w:lang w:eastAsia="de-CH"/>
+              </w:rPr>
+              <w:t>Q1</w:t>
+            </w:r>
+          </w:p>
+        </w:tc>
+        <w:tc>
+          <w:tcPr>
+            <w:tcW w:w="823" w:type="dxa"/>
+            <w:tcBorders>
+              <w:top w:val="nil"/>
+              <w:left w:val="nil"/>
+              <w:bottom w:val="nil"/>
+              <w:right w:val="nil"/>
+            </w:tcBorders>
+            <w:shd w:val="clear" w:color="auto" w:fill="auto"/>
+            <w:noWrap/>
+            <w:vAlign w:val="bottom"/>
+            <w:hideMark/>
+          </w:tcPr>
+          <w:p>
+            <w:pPr>
+              <w:spacing w:line="240" w:lineRule="auto"/>
+              <w:jc w:val="center"/>
+              <w:rPr>
+                <w:rFonts w:eastAsia="Times New Roman"/>
+                <w:color w:val="000000"/>
+                <w:szCs w:val="19"/>
+                <w:lang w:eastAsia="de-CH"/>
+              </w:rPr>
+            </w:pPr>
+            <w:r>
+              <w:rPr>
+                <w:rFonts w:eastAsia="Times New Roman"/>
+                <w:color w:val="000000"/>
+                <w:szCs w:val="19"/>
+                <w:lang w:eastAsia="de-CH"/>
+              </w:rPr>
+              <w:t>1.5%</w:t>
+            </w:r>
+          </w:p>
+        </w:tc>
+        <w:tc>
+          <w:tcPr>
+            <w:tcW w:w="1477" w:type="dxa"/>
+            <w:tcBorders>
+              <w:top w:val="nil"/>
+              <w:left w:val="nil"/>
+              <w:bottom w:val="nil"/>
+              <w:right w:val="nil"/>
+            </w:tcBorders>
+            <w:shd w:val="clear" w:color="auto" w:fill="auto"/>
+            <w:noWrap/>
+            <w:vAlign w:val="bottom"/>
+            <w:hideMark/>
+          </w:tcPr>
+          <w:p>
+            <w:pPr>
+              <w:spacing w:line="240" w:lineRule="auto"/>
+              <w:jc w:val="center"/>
+              <w:rPr>
+                <w:rFonts w:eastAsia="Times New Roman"/>
+                <w:color w:val="000000"/>
+                <w:szCs w:val="19"/>
+                <w:lang w:eastAsia="de-CH"/>
+              </w:rPr>
+            </w:pPr>
+            <w:r>
+              <w:rPr>
+                <w:rFonts w:eastAsia="Times New Roman"/>
+                <w:color w:val="000000"/>
+                <w:szCs w:val="19"/>
+                <w:lang w:eastAsia="de-CH"/>
+              </w:rPr>
+              <w:t>2.2%</w:t>
+            </w:r>
+          </w:p>
+        </w:tc>
+        <w:tc>
+          <w:tcPr>
+            <w:tcW w:w="1021" w:type="dxa"/>
+            <w:tcBorders>
+              <w:top w:val="nil"/>
+              <w:left w:val="nil"/>
+              <w:bottom w:val="nil"/>
+              <w:right w:val="nil"/>
+            </w:tcBorders>
+            <w:shd w:val="clear" w:color="auto" w:fill="auto"/>
+            <w:noWrap/>
+            <w:vAlign w:val="bottom"/>
+            <w:hideMark/>
+          </w:tcPr>
+          <w:p>
+            <w:pPr>
+              <w:spacing w:line="240" w:lineRule="auto"/>
+              <w:jc w:val="right"/>
+              <w:rPr>
+                <w:rFonts w:eastAsia="Times New Roman"/>
+                <w:color w:val="000000"/>
+                <w:szCs w:val="19"/>
+                <w:lang w:eastAsia="de-CH"/>
+              </w:rPr>
+            </w:pPr>
+            <w:r>
+              <w:rPr>
+                <w:rFonts w:eastAsia="Times New Roman"/>
+                <w:color w:val="000000"/>
+                <w:szCs w:val="19"/>
+                <w:lang w:eastAsia="de-CH"/>
+              </w:rPr>
+              <w:t>37'694</w:t>
+            </w:r>
+          </w:p>
+        </w:tc>
+        <w:tc>
+          <w:tcPr>
+            <w:tcW w:w="1619" w:type="dxa"/>
+            <w:tcBorders>
+              <w:top w:val="nil"/>
+              <w:left w:val="nil"/>
+              <w:bottom w:val="nil"/>
+              <w:right w:val="nil"/>
+            </w:tcBorders>
+            <w:shd w:val="clear" w:color="auto" w:fill="auto"/>
+            <w:noWrap/>
+            <w:vAlign w:val="bottom"/>
+            <w:hideMark/>
+          </w:tcPr>
+          <w:p>
+            <w:pPr>
+              <w:spacing w:line="240" w:lineRule="auto"/>
+              <w:jc w:val="right"/>
+              <w:rPr>
+                <w:rFonts w:eastAsia="Times New Roman"/>
+                <w:color w:val="000000"/>
+                <w:szCs w:val="19"/>
+                <w:lang w:eastAsia="de-CH"/>
+              </w:rPr>
+            </w:pPr>
+            <w:r>
+              <w:rPr>
+                <w:rFonts w:eastAsia="Times New Roman"/>
+                <w:color w:val="000000"/>
+                <w:szCs w:val="19"/>
+                <w:lang w:eastAsia="de-CH"/>
+              </w:rPr>
+              <w:t>57'795</w:t>
+            </w:r>
+          </w:p>
+        </w:tc>
+      </w:tr>
+      <w:tr>
+        <w:trPr>
+          <w:trHeight w:val="255"/>
+        </w:trPr>
+        <w:tc>
+          <w:tcPr>
+            <w:tcW w:w="1320" w:type="dxa"/>
+            <w:tcBorders>
+              <w:top w:val="nil"/>
+              <w:left w:val="nil"/>
+              <w:bottom w:val="nil"/>
+              <w:right w:val="nil"/>
+            </w:tcBorders>
+            <w:shd w:val="clear" w:color="auto" w:fill="auto"/>
+            <w:noWrap/>
+            <w:vAlign w:val="bottom"/>
+            <w:hideMark/>
+          </w:tcPr>
+          <w:p>
+            <w:pPr>
+              <w:spacing w:line="240" w:lineRule="auto"/>
+              <w:jc w:val="center"/>
+              <w:rPr>
+                <w:rFonts w:eastAsia="Times New Roman"/>
+                <w:color w:val="000000"/>
+                <w:szCs w:val="19"/>
+                <w:lang w:eastAsia="de-CH"/>
+              </w:rPr>
+            </w:pPr>
+            <w:r>
+              <w:rPr>
+                <w:rFonts w:eastAsia="Times New Roman"/>
+                <w:color w:val="000000"/>
+                <w:szCs w:val="19"/>
+                <w:lang w:eastAsia="de-CH"/>
+              </w:rPr>
+              <w:t>Q2</w:t>
+            </w:r>
+          </w:p>
+        </w:tc>
+        <w:tc>
+          <w:tcPr>
+            <w:tcW w:w="823" w:type="dxa"/>
+            <w:tcBorders>
+              <w:top w:val="nil"/>
+              <w:left w:val="nil"/>
+              <w:bottom w:val="nil"/>
+              <w:right w:val="nil"/>
+            </w:tcBorders>
+            <w:shd w:val="clear" w:color="auto" w:fill="auto"/>
+            <w:noWrap/>
+            <w:vAlign w:val="bottom"/>
+            <w:hideMark/>
+          </w:tcPr>
+          <w:p>
+            <w:pPr>
+              <w:spacing w:line="240" w:lineRule="auto"/>
+              <w:jc w:val="center"/>
+              <w:rPr>
+                <w:rFonts w:eastAsia="Times New Roman"/>
+                <w:color w:val="000000"/>
+                <w:szCs w:val="19"/>
+                <w:lang w:eastAsia="de-CH"/>
+              </w:rPr>
+            </w:pPr>
+            <w:r>
+              <w:rPr>
+                <w:rFonts w:eastAsia="Times New Roman"/>
+                <w:color w:val="000000"/>
+                <w:szCs w:val="19"/>
+                <w:lang w:eastAsia="de-CH"/>
+              </w:rPr>
+              <w:t>2.3%</w:t>
+            </w:r>
+          </w:p>
+        </w:tc>
+        <w:tc>
+          <w:tcPr>
+            <w:tcW w:w="1477" w:type="dxa"/>
+            <w:tcBorders>
+              <w:top w:val="nil"/>
+              <w:left w:val="nil"/>
+              <w:bottom w:val="nil"/>
+              <w:right w:val="nil"/>
+            </w:tcBorders>
+            <w:shd w:val="clear" w:color="auto" w:fill="auto"/>
+            <w:noWrap/>
+            <w:vAlign w:val="bottom"/>
+            <w:hideMark/>
+          </w:tcPr>
+          <w:p>
+            <w:pPr>
+              <w:spacing w:line="240" w:lineRule="auto"/>
+              <w:jc w:val="center"/>
+              <w:rPr>
+                <w:rFonts w:eastAsia="Times New Roman"/>
+                <w:color w:val="000000"/>
+                <w:szCs w:val="19"/>
+                <w:lang w:eastAsia="de-CH"/>
+              </w:rPr>
+            </w:pPr>
+            <w:r>
+              <w:rPr>
+                <w:rFonts w:eastAsia="Times New Roman"/>
+                <w:color w:val="000000"/>
+                <w:szCs w:val="19"/>
+                <w:lang w:eastAsia="de-CH"/>
+              </w:rPr>
+              <w:t>3.0%</w:t>
+            </w:r>
+          </w:p>
+        </w:tc>
+        <w:tc>
+          <w:tcPr>
+            <w:tcW w:w="1021" w:type="dxa"/>
+            <w:tcBorders>
+              <w:top w:val="nil"/>
+              <w:left w:val="nil"/>
+              <w:bottom w:val="nil"/>
+              <w:right w:val="nil"/>
+            </w:tcBorders>
+            <w:shd w:val="clear" w:color="auto" w:fill="auto"/>
+            <w:noWrap/>
+            <w:vAlign w:val="bottom"/>
+            <w:hideMark/>
+          </w:tcPr>
+          <w:p>
+            <w:pPr>
+              <w:spacing w:line="240" w:lineRule="auto"/>
+              <w:jc w:val="right"/>
+              <w:rPr>
+                <w:rFonts w:eastAsia="Times New Roman"/>
+                <w:color w:val="000000"/>
+                <w:szCs w:val="19"/>
+                <w:lang w:eastAsia="de-CH"/>
+              </w:rPr>
+            </w:pPr>
+            <w:r>
+              <w:rPr>
+                <w:rFonts w:eastAsia="Times New Roman"/>
+                <w:color w:val="000000"/>
+                <w:szCs w:val="19"/>
+                <w:lang w:eastAsia="de-CH"/>
+              </w:rPr>
+              <w:t>23'532</w:t>
+            </w:r>
+          </w:p>
+        </w:tc>
+        <w:tc>
+          <w:tcPr>
+            <w:tcW w:w="1619" w:type="dxa"/>
+            <w:tcBorders>
+              <w:top w:val="nil"/>
+              <w:left w:val="nil"/>
+              <w:bottom w:val="nil"/>
+              <w:right w:val="nil"/>
+            </w:tcBorders>
+            <w:shd w:val="clear" w:color="auto" w:fill="auto"/>
+            <w:noWrap/>
+            <w:vAlign w:val="bottom"/>
+            <w:hideMark/>
+          </w:tcPr>
+          <w:p>
+            <w:pPr>
+              <w:spacing w:line="240" w:lineRule="auto"/>
+              <w:jc w:val="right"/>
+              <w:rPr>
+                <w:rFonts w:eastAsia="Times New Roman"/>
+                <w:color w:val="000000"/>
+                <w:szCs w:val="19"/>
+                <w:lang w:eastAsia="de-CH"/>
+              </w:rPr>
+            </w:pPr>
+            <w:r>
+              <w:rPr>
+                <w:rFonts w:eastAsia="Times New Roman"/>
+                <w:color w:val="000000"/>
+                <w:szCs w:val="19"/>
+                <w:lang w:eastAsia="de-CH"/>
+              </w:rPr>
+              <w:t>27'183</w:t>
+            </w:r>
+          </w:p>
+        </w:tc>
+      </w:tr>
+      <w:tr>
+        <w:trPr>
+          <w:trHeight w:val="255"/>
+        </w:trPr>
+        <w:tc>
+          <w:tcPr>
+            <w:tcW w:w="1320" w:type="dxa"/>
+            <w:tcBorders>
+              <w:top w:val="nil"/>
+              <w:left w:val="nil"/>
+              <w:bottom w:val="nil"/>
+              <w:right w:val="nil"/>
+            </w:tcBorders>
+            <w:shd w:val="clear" w:color="auto" w:fill="auto"/>
+            <w:noWrap/>
+            <w:vAlign w:val="bottom"/>
+            <w:hideMark/>
+          </w:tcPr>
+          <w:p>
+            <w:pPr>
+              <w:spacing w:line="240" w:lineRule="auto"/>
+              <w:jc w:val="center"/>
+              <w:rPr>
+                <w:rFonts w:eastAsia="Times New Roman"/>
+                <w:color w:val="000000"/>
+                <w:szCs w:val="19"/>
+                <w:lang w:eastAsia="de-CH"/>
+              </w:rPr>
+            </w:pPr>
+            <w:r>
+              <w:rPr>
+                <w:rFonts w:eastAsia="Times New Roman"/>
+                <w:color w:val="000000"/>
+                <w:szCs w:val="19"/>
+                <w:lang w:eastAsia="de-CH"/>
+              </w:rPr>
+              <w:t>Q3</w:t>
+            </w:r>
+          </w:p>
+        </w:tc>
+        <w:tc>
+          <w:tcPr>
+            <w:tcW w:w="823" w:type="dxa"/>
+            <w:tcBorders>
+              <w:top w:val="nil"/>
+              <w:left w:val="nil"/>
+              <w:bottom w:val="nil"/>
+              <w:right w:val="nil"/>
+            </w:tcBorders>
+            <w:shd w:val="clear" w:color="auto" w:fill="auto"/>
+            <w:noWrap/>
+            <w:vAlign w:val="bottom"/>
+            <w:hideMark/>
+          </w:tcPr>
+          <w:p>
+            <w:pPr>
+              <w:spacing w:line="240" w:lineRule="auto"/>
+              <w:jc w:val="center"/>
+              <w:rPr>
+                <w:rFonts w:eastAsia="Times New Roman"/>
+                <w:color w:val="000000"/>
+                <w:szCs w:val="19"/>
+                <w:lang w:eastAsia="de-CH"/>
+              </w:rPr>
+            </w:pPr>
+            <w:r>
+              <w:rPr>
+                <w:rFonts w:eastAsia="Times New Roman"/>
+                <w:color w:val="000000"/>
+                <w:szCs w:val="19"/>
+                <w:lang w:eastAsia="de-CH"/>
+              </w:rPr>
+              <w:t>7.4%</w:t>
+            </w:r>
+          </w:p>
+        </w:tc>
+        <w:tc>
+          <w:tcPr>
+            <w:tcW w:w="1477" w:type="dxa"/>
+            <w:tcBorders>
+              <w:top w:val="nil"/>
+              <w:left w:val="nil"/>
+              <w:bottom w:val="nil"/>
+              <w:right w:val="nil"/>
+            </w:tcBorders>
+            <w:shd w:val="clear" w:color="auto" w:fill="auto"/>
+            <w:noWrap/>
+            <w:vAlign w:val="bottom"/>
+            <w:hideMark/>
+          </w:tcPr>
+          <w:p>
+            <w:pPr>
+              <w:spacing w:line="240" w:lineRule="auto"/>
+              <w:jc w:val="center"/>
+              <w:rPr>
+                <w:rFonts w:eastAsia="Times New Roman"/>
+                <w:color w:val="000000"/>
+                <w:szCs w:val="19"/>
+                <w:lang w:eastAsia="de-CH"/>
+              </w:rPr>
+            </w:pPr>
+            <w:r>
+              <w:rPr>
+                <w:rFonts w:eastAsia="Times New Roman"/>
+                <w:color w:val="000000"/>
+                <w:szCs w:val="19"/>
+                <w:lang w:eastAsia="de-CH"/>
+              </w:rPr>
+              <w:t>7.4%</w:t>
+            </w:r>
+          </w:p>
+        </w:tc>
+        <w:tc>
+          <w:tcPr>
+            <w:tcW w:w="1021" w:type="dxa"/>
+            <w:tcBorders>
+              <w:top w:val="nil"/>
+              <w:left w:val="nil"/>
+              <w:bottom w:val="nil"/>
+              <w:right w:val="nil"/>
+            </w:tcBorders>
+            <w:shd w:val="clear" w:color="auto" w:fill="auto"/>
+            <w:noWrap/>
+            <w:vAlign w:val="bottom"/>
+            <w:hideMark/>
+          </w:tcPr>
+          <w:p>
+            <w:pPr>
+              <w:spacing w:line="240" w:lineRule="auto"/>
+              <w:jc w:val="right"/>
+              <w:rPr>
+                <w:rFonts w:eastAsia="Times New Roman"/>
+                <w:color w:val="000000"/>
+                <w:szCs w:val="19"/>
+                <w:lang w:eastAsia="de-CH"/>
+              </w:rPr>
+            </w:pPr>
+            <w:r>
+              <w:rPr>
+                <w:rFonts w:eastAsia="Times New Roman"/>
+                <w:color w:val="000000"/>
+                <w:szCs w:val="19"/>
+                <w:lang w:eastAsia="de-CH"/>
+              </w:rPr>
+              <w:t>42'058</w:t>
+            </w:r>
+          </w:p>
+        </w:tc>
+        <w:tc>
+          <w:tcPr>
+            <w:tcW w:w="1619" w:type="dxa"/>
+            <w:tcBorders>
+              <w:top w:val="nil"/>
+              <w:left w:val="nil"/>
+              <w:bottom w:val="nil"/>
+              <w:right w:val="nil"/>
+            </w:tcBorders>
+            <w:shd w:val="clear" w:color="auto" w:fill="auto"/>
+            <w:noWrap/>
+            <w:vAlign w:val="bottom"/>
+            <w:hideMark/>
+          </w:tcPr>
+          <w:p>
+            <w:pPr>
+              <w:spacing w:line="240" w:lineRule="auto"/>
+              <w:jc w:val="right"/>
+              <w:rPr>
+                <w:rFonts w:eastAsia="Times New Roman"/>
+                <w:color w:val="000000"/>
+                <w:szCs w:val="19"/>
+                <w:lang w:eastAsia="de-CH"/>
+              </w:rPr>
+            </w:pPr>
+            <w:r>
+              <w:rPr>
+                <w:rFonts w:eastAsia="Times New Roman"/>
+                <w:color w:val="000000"/>
+                <w:szCs w:val="19"/>
+                <w:lang w:eastAsia="de-CH"/>
+              </w:rPr>
+              <w:t>43'344</w:t>
+            </w:r>
+          </w:p>
+        </w:tc>
+      </w:tr>
+      <w:tr>
+        <w:trPr>
+          <w:trHeight w:val="255"/>
+        </w:trPr>
+        <w:tc>
+          <w:tcPr>
+            <w:tcW w:w="1320" w:type="dxa"/>
+            <w:tcBorders>
+              <w:top w:val="nil"/>
+              <w:left w:val="nil"/>
+              <w:bottom w:val="nil"/>
+              <w:right w:val="nil"/>
+            </w:tcBorders>
+            <w:shd w:val="clear" w:color="auto" w:fill="auto"/>
+            <w:noWrap/>
+            <w:vAlign w:val="bottom"/>
+            <w:hideMark/>
+          </w:tcPr>
+          <w:p>
+            <w:pPr>
+              <w:spacing w:line="240" w:lineRule="auto"/>
+              <w:jc w:val="center"/>
+              <w:rPr>
+                <w:rFonts w:eastAsia="Times New Roman"/>
+                <w:color w:val="000000"/>
+                <w:szCs w:val="19"/>
+                <w:lang w:eastAsia="de-CH"/>
+              </w:rPr>
+            </w:pPr>
+            <w:r>
+              <w:rPr>
+                <w:rFonts w:eastAsia="Times New Roman"/>
+                <w:color w:val="000000"/>
+                <w:szCs w:val="19"/>
+                <w:lang w:eastAsia="de-CH"/>
+              </w:rPr>
+              <w:t>Q4</w:t>
+            </w:r>
+          </w:p>
+        </w:tc>
+        <w:tc>
+          <w:tcPr>
+            <w:tcW w:w="823" w:type="dxa"/>
+            <w:tcBorders>
+              <w:top w:val="nil"/>
+              <w:left w:val="nil"/>
+              <w:bottom w:val="nil"/>
+              <w:right w:val="nil"/>
+            </w:tcBorders>
+            <w:shd w:val="clear" w:color="auto" w:fill="auto"/>
+            <w:noWrap/>
+            <w:vAlign w:val="bottom"/>
+            <w:hideMark/>
+          </w:tcPr>
+          <w:p>
+            <w:pPr>
+              <w:spacing w:line="240" w:lineRule="auto"/>
+              <w:jc w:val="center"/>
+              <w:rPr>
+                <w:rFonts w:eastAsia="Times New Roman"/>
+                <w:color w:val="000000"/>
+                <w:szCs w:val="19"/>
+                <w:lang w:eastAsia="de-CH"/>
+              </w:rPr>
+            </w:pPr>
+            <w:r>
+              <w:rPr>
+                <w:rFonts w:eastAsia="Times New Roman"/>
+                <w:color w:val="000000"/>
+                <w:szCs w:val="19"/>
+                <w:lang w:eastAsia="de-CH"/>
+              </w:rPr>
+              <w:t>16.4%</w:t>
+            </w:r>
+          </w:p>
+        </w:tc>
+        <w:tc>
+          <w:tcPr>
+            <w:tcW w:w="1477" w:type="dxa"/>
+            <w:tcBorders>
+              <w:top w:val="nil"/>
+              <w:left w:val="nil"/>
+              <w:bottom w:val="nil"/>
+              <w:right w:val="nil"/>
+            </w:tcBorders>
+            <w:shd w:val="clear" w:color="auto" w:fill="auto"/>
+            <w:noWrap/>
+            <w:vAlign w:val="bottom"/>
+            <w:hideMark/>
+          </w:tcPr>
+          <w:p>
+            <w:pPr>
+              <w:spacing w:line="240" w:lineRule="auto"/>
+              <w:jc w:val="center"/>
+              <w:rPr>
+                <w:rFonts w:eastAsia="Times New Roman"/>
+                <w:color w:val="000000"/>
+                <w:szCs w:val="19"/>
+                <w:lang w:eastAsia="de-CH"/>
+              </w:rPr>
+            </w:pPr>
+            <w:r>
+              <w:rPr>
+                <w:rFonts w:eastAsia="Times New Roman"/>
+                <w:color w:val="000000"/>
+                <w:szCs w:val="19"/>
+                <w:lang w:eastAsia="de-CH"/>
+              </w:rPr>
+              <w:t>14.0%</w:t>
+            </w:r>
+          </w:p>
+        </w:tc>
+        <w:tc>
+          <w:tcPr>
+            <w:tcW w:w="1021" w:type="dxa"/>
+            <w:tcBorders>
+              <w:top w:val="nil"/>
+              <w:left w:val="nil"/>
+              <w:bottom w:val="nil"/>
+              <w:right w:val="nil"/>
+            </w:tcBorders>
+            <w:shd w:val="clear" w:color="auto" w:fill="auto"/>
+            <w:noWrap/>
+            <w:vAlign w:val="bottom"/>
+            <w:hideMark/>
+          </w:tcPr>
+          <w:p>
+            <w:pPr>
+              <w:spacing w:line="240" w:lineRule="auto"/>
+              <w:jc w:val="right"/>
+              <w:rPr>
+                <w:rFonts w:eastAsia="Times New Roman"/>
+                <w:color w:val="000000"/>
+                <w:szCs w:val="19"/>
+                <w:lang w:eastAsia="de-CH"/>
+              </w:rPr>
+            </w:pPr>
+            <w:r>
+              <w:rPr>
+                <w:rFonts w:eastAsia="Times New Roman"/>
+                <w:color w:val="000000"/>
+                <w:szCs w:val="19"/>
+                <w:lang w:eastAsia="de-CH"/>
+              </w:rPr>
+              <w:t>88'541</w:t>
+            </w:r>
+          </w:p>
+        </w:tc>
+        <w:tc>
+          <w:tcPr>
+            <w:tcW w:w="1619" w:type="dxa"/>
+            <w:tcBorders>
+              <w:top w:val="nil"/>
+              <w:left w:val="nil"/>
+              <w:bottom w:val="nil"/>
+              <w:right w:val="nil"/>
+            </w:tcBorders>
+            <w:shd w:val="clear" w:color="auto" w:fill="auto"/>
+            <w:noWrap/>
+            <w:vAlign w:val="bottom"/>
+            <w:hideMark/>
+          </w:tcPr>
+          <w:p>
+            <w:pPr>
+              <w:spacing w:line="240" w:lineRule="auto"/>
+              <w:jc w:val="right"/>
+              <w:rPr>
+                <w:rFonts w:eastAsia="Times New Roman"/>
+                <w:color w:val="000000"/>
+                <w:szCs w:val="19"/>
+                <w:lang w:eastAsia="de-CH"/>
+              </w:rPr>
+            </w:pPr>
+            <w:r>
+              <w:rPr>
+                <w:rFonts w:eastAsia="Times New Roman"/>
+                <w:color w:val="000000"/>
+                <w:szCs w:val="19"/>
+                <w:lang w:eastAsia="de-CH"/>
+              </w:rPr>
+              <w:t>97'401</w:t>
+            </w:r>
+          </w:p>
+        </w:tc>
+      </w:tr>
+      <w:tr>
+        <w:trPr>
+          <w:trHeight w:val="270"/>
+        </w:trPr>
+        <w:tc>
+          <w:tcPr>
+            <w:tcW w:w="1320" w:type="dxa"/>
+            <w:tcBorders>
+              <w:top w:val="nil"/>
+              <w:left w:val="nil"/>
+              <w:bottom w:val="single" w:sz="12" w:space="0" w:color="auto"/>
+              <w:right w:val="nil"/>
+            </w:tcBorders>
+            <w:shd w:val="clear" w:color="auto" w:fill="auto"/>
+            <w:noWrap/>
+            <w:vAlign w:val="bottom"/>
+            <w:hideMark/>
+          </w:tcPr>
+          <w:p>
+            <w:pPr>
+              <w:spacing w:line="240" w:lineRule="auto"/>
+              <w:jc w:val="center"/>
+              <w:rPr>
+                <w:rFonts w:eastAsia="Times New Roman"/>
+                <w:color w:val="000000"/>
+                <w:szCs w:val="19"/>
+                <w:lang w:eastAsia="de-CH"/>
+              </w:rPr>
+            </w:pPr>
+            <w:r>
+              <w:rPr>
+                <w:rFonts w:eastAsia="Times New Roman"/>
+                <w:color w:val="000000"/>
+                <w:szCs w:val="19"/>
+                <w:lang w:eastAsia="de-CH"/>
+              </w:rPr>
+              <w:t>Q5</w:t>
+            </w:r>
+          </w:p>
+        </w:tc>
+        <w:tc>
+          <w:tcPr>
+            <w:tcW w:w="823" w:type="dxa"/>
+            <w:tcBorders>
+              <w:top w:val="nil"/>
+              <w:left w:val="nil"/>
+              <w:bottom w:val="single" w:sz="12" w:space="0" w:color="auto"/>
+              <w:right w:val="nil"/>
+            </w:tcBorders>
+            <w:shd w:val="clear" w:color="auto" w:fill="auto"/>
+            <w:noWrap/>
+            <w:vAlign w:val="bottom"/>
+            <w:hideMark/>
+          </w:tcPr>
+          <w:p>
+            <w:pPr>
+              <w:spacing w:line="240" w:lineRule="auto"/>
+              <w:jc w:val="center"/>
+              <w:rPr>
+                <w:rFonts w:eastAsia="Times New Roman"/>
+                <w:color w:val="000000"/>
+                <w:szCs w:val="19"/>
+                <w:lang w:eastAsia="de-CH"/>
+              </w:rPr>
+            </w:pPr>
+            <w:r>
+              <w:rPr>
+                <w:rFonts w:eastAsia="Times New Roman"/>
+                <w:color w:val="000000"/>
+                <w:szCs w:val="19"/>
+                <w:lang w:eastAsia="de-CH"/>
+              </w:rPr>
+              <w:t>26.2%</w:t>
+            </w:r>
+          </w:p>
+        </w:tc>
+        <w:tc>
+          <w:tcPr>
+            <w:tcW w:w="1477" w:type="dxa"/>
+            <w:tcBorders>
+              <w:top w:val="nil"/>
+              <w:left w:val="nil"/>
+              <w:bottom w:val="single" w:sz="12" w:space="0" w:color="auto"/>
+              <w:right w:val="nil"/>
+            </w:tcBorders>
+            <w:shd w:val="clear" w:color="auto" w:fill="auto"/>
+            <w:noWrap/>
+            <w:vAlign w:val="bottom"/>
+            <w:hideMark/>
+          </w:tcPr>
+          <w:p>
+            <w:pPr>
+              <w:spacing w:line="240" w:lineRule="auto"/>
+              <w:jc w:val="center"/>
+              <w:rPr>
+                <w:rFonts w:eastAsia="Times New Roman"/>
+                <w:color w:val="000000"/>
+                <w:szCs w:val="19"/>
+                <w:lang w:eastAsia="de-CH"/>
+              </w:rPr>
+            </w:pPr>
+            <w:r>
+              <w:rPr>
+                <w:rFonts w:eastAsia="Times New Roman"/>
+                <w:color w:val="000000"/>
+                <w:szCs w:val="19"/>
+                <w:lang w:eastAsia="de-CH"/>
+              </w:rPr>
+              <w:t>23.4%</w:t>
+            </w:r>
+          </w:p>
+        </w:tc>
+        <w:tc>
+          <w:tcPr>
+            <w:tcW w:w="1021" w:type="dxa"/>
+            <w:tcBorders>
+              <w:top w:val="nil"/>
+              <w:left w:val="nil"/>
+              <w:bottom w:val="single" w:sz="12" w:space="0" w:color="auto"/>
+              <w:right w:val="nil"/>
+            </w:tcBorders>
+            <w:shd w:val="clear" w:color="auto" w:fill="auto"/>
+            <w:noWrap/>
+            <w:vAlign w:val="bottom"/>
+            <w:hideMark/>
+          </w:tcPr>
+          <w:p>
+            <w:pPr>
+              <w:spacing w:line="240" w:lineRule="auto"/>
+              <w:jc w:val="right"/>
+              <w:rPr>
+                <w:rFonts w:eastAsia="Times New Roman"/>
+                <w:color w:val="000000"/>
+                <w:szCs w:val="19"/>
+                <w:lang w:eastAsia="de-CH"/>
+              </w:rPr>
+            </w:pPr>
+            <w:r>
+              <w:rPr>
+                <w:rFonts w:eastAsia="Times New Roman"/>
+                <w:color w:val="000000"/>
+                <w:szCs w:val="19"/>
+                <w:lang w:eastAsia="de-CH"/>
+              </w:rPr>
+              <w:t>329'579</w:t>
+            </w:r>
+          </w:p>
+        </w:tc>
+        <w:tc>
+          <w:tcPr>
+            <w:tcW w:w="1619" w:type="dxa"/>
+            <w:tcBorders>
+              <w:top w:val="nil"/>
+              <w:left w:val="nil"/>
+              <w:bottom w:val="single" w:sz="12" w:space="0" w:color="auto"/>
+              <w:right w:val="nil"/>
+            </w:tcBorders>
+            <w:shd w:val="clear" w:color="auto" w:fill="auto"/>
+            <w:noWrap/>
+            <w:vAlign w:val="bottom"/>
+            <w:hideMark/>
+          </w:tcPr>
+          <w:p>
+            <w:pPr>
+              <w:spacing w:line="240" w:lineRule="auto"/>
+              <w:jc w:val="right"/>
+              <w:rPr>
+                <w:rFonts w:eastAsia="Times New Roman"/>
+                <w:color w:val="000000"/>
+                <w:szCs w:val="19"/>
+                <w:lang w:eastAsia="de-CH"/>
+              </w:rPr>
+            </w:pPr>
+            <w:r>
+              <w:rPr>
+                <w:rFonts w:eastAsia="Times New Roman"/>
+                <w:color w:val="000000"/>
+                <w:szCs w:val="19"/>
+                <w:lang w:eastAsia="de-CH"/>
+              </w:rPr>
+              <w:t>378'932</w:t>
+            </w:r>
+          </w:p>
+        </w:tc>
+      </w:tr>
+    </w:tbl>
+    <w:p/>
+    <w:p/>
+    <w:p>
+      <w:r>
+        <w:t>Für die Erbschaftsteuerreform bedeutsam sind folgende Zahlen:</w:t>
+      </w:r>
+    </w:p>
+    <w:p>
+      <w:pPr>
+        <w:pStyle w:val="Listenabsatz"/>
+        <w:numPr>
+          <w:ilvl w:val="0"/>
+          <w:numId w:val="37"/>
+        </w:numPr>
+      </w:pPr>
+      <w:r>
+        <w:t xml:space="preserve">Wieviel wäre jährlich mit der Steuer erzielt worden, wie steht dies im Verhältnis zu den </w:t>
+      </w:r>
+      <w:proofErr w:type="spellStart"/>
+      <w:r>
+        <w:t>Steuereträgen</w:t>
+      </w:r>
+      <w:proofErr w:type="spellEnd"/>
+      <w:r>
+        <w:t xml:space="preserve"> in Bern </w:t>
+      </w:r>
+    </w:p>
+    <w:p>
+      <w:pPr>
+        <w:pStyle w:val="Listenabsatz"/>
+        <w:numPr>
+          <w:ilvl w:val="0"/>
+          <w:numId w:val="37"/>
+        </w:numPr>
+      </w:pPr>
+      <w:r>
+        <w:t>Wieviel ist 2011 durch die Lappen.</w:t>
+      </w:r>
+      <w:bookmarkStart w:id="7" w:name="_GoBack"/>
+      <w:bookmarkEnd w:id="7"/>
+    </w:p>
+    <w:p>
+      <w:pPr>
+        <w:pStyle w:val="berschrift2"/>
+      </w:pPr>
+      <w:r>
+        <w:t>Umverteilungswirkung einer Erbschafssteuer</w:t>
+      </w:r>
+    </w:p>
+    <w:p/>
+    <w:p>
+      <w:r>
+        <w:t>Visualisierung des wäre wenn Szenarios</w:t>
+      </w:r>
+    </w:p>
     <w:p/>
     <w:p>
       <w:pPr>
@@ -1167,6 +2948,25 @@
       </w:r>
       <w:r>
         <w:t xml:space="preserve"> mit den Haushalten machen?</w:t>
+      </w:r>
+    </w:p>
+  </w:comment>
+  <w:comment w:id="6" w:author="Hümbelin Oliver" w:date="2015-05-07T20:38:00Z" w:initials="HO">
+    <w:p>
+      <w:pPr>
+        <w:pStyle w:val="Kommentartext"/>
+      </w:pPr>
+      <w:r>
+        <w:rPr>
+          <w:rStyle w:val="Kommentarzeichen"/>
+        </w:rPr>
+        <w:annotationRef/>
+      </w:r>
+      <w:r>
+        <w:t>Besser Mediane anstatt die Summe?</w:t>
+      </w:r>
+      <w:r>
+        <w:t xml:space="preserve"> Negative Betriebsvermögen löschen</w:t>
       </w:r>
     </w:p>
   </w:comment>
@@ -1303,7 +3103,7 @@
                               <w:sz w:val="16"/>
                               <w:szCs w:val="16"/>
                             </w:rPr>
-                            <w:t>4</w:t>
+                            <w:t>6</w:t>
                           </w:r>
                           <w:r>
                             <w:rPr>
@@ -1374,7 +3174,7 @@
                         <w:sz w:val="16"/>
                         <w:szCs w:val="16"/>
                       </w:rPr>
-                      <w:t>4</w:t>
+                      <w:t>6</w:t>
                     </w:r>
                     <w:r>
                       <w:rPr>
@@ -3462,6 +5262,118 @@
     </w:lvl>
   </w:abstractNum>
   <w:abstractNum w:abstractNumId="23">
+    <w:nsid w:val="32FA546A"/>
+    <w:multiLevelType w:val="hybridMultilevel"/>
+    <w:tmpl w:val="CB5ADB88"/>
+    <w:lvl w:ilvl="0" w:tplc="0C3E1F9A">
+      <w:numFmt w:val="bullet"/>
+      <w:lvlText w:val="-"/>
+      <w:lvlJc w:val="left"/>
+      <w:pPr>
+        <w:ind w:left="720" w:hanging="360"/>
+      </w:pPr>
+      <w:rPr>
+        <w:rFonts w:ascii="Lucida Sans" w:eastAsia="Lucida Sans" w:hAnsi="Lucida Sans" w:cs="Times New Roman" w:hint="default"/>
+      </w:rPr>
+    </w:lvl>
+    <w:lvl w:ilvl="1" w:tplc="08070003" w:tentative="1">
+      <w:start w:val="1"/>
+      <w:numFmt w:val="bullet"/>
+      <w:lvlText w:val="o"/>
+      <w:lvlJc w:val="left"/>
+      <w:pPr>
+        <w:ind w:left="1440" w:hanging="360"/>
+      </w:pPr>
+      <w:rPr>
+        <w:rFonts w:ascii="Courier New" w:hAnsi="Courier New" w:cs="Courier New" w:hint="default"/>
+      </w:rPr>
+    </w:lvl>
+    <w:lvl w:ilvl="2" w:tplc="08070005" w:tentative="1">
+      <w:start w:val="1"/>
+      <w:numFmt w:val="bullet"/>
+      <w:lvlText w:val=""/>
+      <w:lvlJc w:val="left"/>
+      <w:pPr>
+        <w:ind w:left="2160" w:hanging="360"/>
+      </w:pPr>
+      <w:rPr>
+        <w:rFonts w:ascii="Wingdings" w:hAnsi="Wingdings" w:hint="default"/>
+      </w:rPr>
+    </w:lvl>
+    <w:lvl w:ilvl="3" w:tplc="08070001" w:tentative="1">
+      <w:start w:val="1"/>
+      <w:numFmt w:val="bullet"/>
+      <w:lvlText w:val=""/>
+      <w:lvlJc w:val="left"/>
+      <w:pPr>
+        <w:ind w:left="2880" w:hanging="360"/>
+      </w:pPr>
+      <w:rPr>
+        <w:rFonts w:ascii="Symbol" w:hAnsi="Symbol" w:hint="default"/>
+      </w:rPr>
+    </w:lvl>
+    <w:lvl w:ilvl="4" w:tplc="08070003" w:tentative="1">
+      <w:start w:val="1"/>
+      <w:numFmt w:val="bullet"/>
+      <w:lvlText w:val="o"/>
+      <w:lvlJc w:val="left"/>
+      <w:pPr>
+        <w:ind w:left="3600" w:hanging="360"/>
+      </w:pPr>
+      <w:rPr>
+        <w:rFonts w:ascii="Courier New" w:hAnsi="Courier New" w:cs="Courier New" w:hint="default"/>
+      </w:rPr>
+    </w:lvl>
+    <w:lvl w:ilvl="5" w:tplc="08070005" w:tentative="1">
+      <w:start w:val="1"/>
+      <w:numFmt w:val="bullet"/>
+      <w:lvlText w:val=""/>
+      <w:lvlJc w:val="left"/>
+      <w:pPr>
+        <w:ind w:left="4320" w:hanging="360"/>
+      </w:pPr>
+      <w:rPr>
+        <w:rFonts w:ascii="Wingdings" w:hAnsi="Wingdings" w:hint="default"/>
+      </w:rPr>
+    </w:lvl>
+    <w:lvl w:ilvl="6" w:tplc="08070001" w:tentative="1">
+      <w:start w:val="1"/>
+      <w:numFmt w:val="bullet"/>
+      <w:lvlText w:val=""/>
+      <w:lvlJc w:val="left"/>
+      <w:pPr>
+        <w:ind w:left="5040" w:hanging="360"/>
+      </w:pPr>
+      <w:rPr>
+        <w:rFonts w:ascii="Symbol" w:hAnsi="Symbol" w:hint="default"/>
+      </w:rPr>
+    </w:lvl>
+    <w:lvl w:ilvl="7" w:tplc="08070003" w:tentative="1">
+      <w:start w:val="1"/>
+      <w:numFmt w:val="bullet"/>
+      <w:lvlText w:val="o"/>
+      <w:lvlJc w:val="left"/>
+      <w:pPr>
+        <w:ind w:left="5760" w:hanging="360"/>
+      </w:pPr>
+      <w:rPr>
+        <w:rFonts w:ascii="Courier New" w:hAnsi="Courier New" w:cs="Courier New" w:hint="default"/>
+      </w:rPr>
+    </w:lvl>
+    <w:lvl w:ilvl="8" w:tplc="08070005" w:tentative="1">
+      <w:start w:val="1"/>
+      <w:numFmt w:val="bullet"/>
+      <w:lvlText w:val=""/>
+      <w:lvlJc w:val="left"/>
+      <w:pPr>
+        <w:ind w:left="6480" w:hanging="360"/>
+      </w:pPr>
+      <w:rPr>
+        <w:rFonts w:ascii="Wingdings" w:hAnsi="Wingdings" w:hint="default"/>
+      </w:rPr>
+    </w:lvl>
+  </w:abstractNum>
+  <w:abstractNum w:abstractNumId="24">
     <w:nsid w:val="39135B2B"/>
     <w:multiLevelType w:val="multilevel"/>
     <w:tmpl w:val="0807001D"/>
@@ -3574,7 +5486,7 @@
       </w:pPr>
     </w:lvl>
   </w:abstractNum>
-  <w:abstractNum w:abstractNumId="24">
+  <w:abstractNum w:abstractNumId="25">
     <w:nsid w:val="3C3F7338"/>
     <w:multiLevelType w:val="multilevel"/>
     <w:tmpl w:val="7682CBCE"/>
@@ -3711,7 +5623,7 @@
       </w:rPr>
     </w:lvl>
   </w:abstractNum>
-  <w:abstractNum w:abstractNumId="25">
+  <w:abstractNum w:abstractNumId="26">
     <w:nsid w:val="3F363305"/>
     <w:multiLevelType w:val="multilevel"/>
     <w:tmpl w:val="727C6224"/>
@@ -3848,7 +5760,7 @@
       </w:rPr>
     </w:lvl>
   </w:abstractNum>
-  <w:abstractNum w:abstractNumId="26">
+  <w:abstractNum w:abstractNumId="27">
     <w:nsid w:val="40780DDA"/>
     <w:multiLevelType w:val="multilevel"/>
     <w:tmpl w:val="129061F0"/>
@@ -3985,7 +5897,7 @@
       </w:rPr>
     </w:lvl>
   </w:abstractNum>
-  <w:abstractNum w:abstractNumId="27">
+  <w:abstractNum w:abstractNumId="28">
     <w:nsid w:val="497C53A1"/>
     <w:multiLevelType w:val="multilevel"/>
     <w:tmpl w:val="B23E78CC"/>
@@ -4106,7 +6018,7 @@
       </w:pPr>
     </w:lvl>
   </w:abstractNum>
-  <w:abstractNum w:abstractNumId="28">
+  <w:abstractNum w:abstractNumId="29">
     <w:nsid w:val="4B902253"/>
     <w:multiLevelType w:val="hybridMultilevel"/>
     <w:tmpl w:val="6540E842"/>
@@ -4219,7 +6131,7 @@
       </w:rPr>
     </w:lvl>
   </w:abstractNum>
-  <w:abstractNum w:abstractNumId="29">
+  <w:abstractNum w:abstractNumId="30">
     <w:nsid w:val="4BDA1F90"/>
     <w:multiLevelType w:val="multilevel"/>
     <w:tmpl w:val="0807001D"/>
@@ -4332,7 +6244,7 @@
       </w:pPr>
     </w:lvl>
   </w:abstractNum>
-  <w:abstractNum w:abstractNumId="30">
+  <w:abstractNum w:abstractNumId="31">
     <w:nsid w:val="617E5CEA"/>
     <w:multiLevelType w:val="multilevel"/>
     <w:tmpl w:val="C4928BA0"/>
@@ -4472,7 +6384,7 @@
       </w:rPr>
     </w:lvl>
   </w:abstractNum>
-  <w:abstractNum w:abstractNumId="31">
+  <w:abstractNum w:abstractNumId="32">
     <w:nsid w:val="63FE647F"/>
     <w:multiLevelType w:val="multilevel"/>
     <w:tmpl w:val="B8F2C990"/>
@@ -4593,7 +6505,7 @@
       </w:pPr>
     </w:lvl>
   </w:abstractNum>
-  <w:abstractNum w:abstractNumId="32">
+  <w:abstractNum w:abstractNumId="33">
     <w:nsid w:val="68282258"/>
     <w:multiLevelType w:val="multilevel"/>
     <w:tmpl w:val="0807001F"/>
@@ -4706,7 +6618,119 @@
       </w:pPr>
     </w:lvl>
   </w:abstractNum>
-  <w:abstractNum w:abstractNumId="33">
+  <w:abstractNum w:abstractNumId="34">
+    <w:nsid w:val="739E3482"/>
+    <w:multiLevelType w:val="hybridMultilevel"/>
+    <w:tmpl w:val="630C612C"/>
+    <w:lvl w:ilvl="0" w:tplc="85BE49D2">
+      <w:numFmt w:val="bullet"/>
+      <w:lvlText w:val="-"/>
+      <w:lvlJc w:val="left"/>
+      <w:pPr>
+        <w:ind w:left="720" w:hanging="360"/>
+      </w:pPr>
+      <w:rPr>
+        <w:rFonts w:ascii="Lucida Sans" w:eastAsia="Lucida Sans" w:hAnsi="Lucida Sans" w:cs="Times New Roman" w:hint="default"/>
+      </w:rPr>
+    </w:lvl>
+    <w:lvl w:ilvl="1" w:tplc="08070003" w:tentative="1">
+      <w:start w:val="1"/>
+      <w:numFmt w:val="bullet"/>
+      <w:lvlText w:val="o"/>
+      <w:lvlJc w:val="left"/>
+      <w:pPr>
+        <w:ind w:left="1440" w:hanging="360"/>
+      </w:pPr>
+      <w:rPr>
+        <w:rFonts w:ascii="Courier New" w:hAnsi="Courier New" w:cs="Courier New" w:hint="default"/>
+      </w:rPr>
+    </w:lvl>
+    <w:lvl w:ilvl="2" w:tplc="08070005" w:tentative="1">
+      <w:start w:val="1"/>
+      <w:numFmt w:val="bullet"/>
+      <w:lvlText w:val=""/>
+      <w:lvlJc w:val="left"/>
+      <w:pPr>
+        <w:ind w:left="2160" w:hanging="360"/>
+      </w:pPr>
+      <w:rPr>
+        <w:rFonts w:ascii="Wingdings" w:hAnsi="Wingdings" w:hint="default"/>
+      </w:rPr>
+    </w:lvl>
+    <w:lvl w:ilvl="3" w:tplc="08070001" w:tentative="1">
+      <w:start w:val="1"/>
+      <w:numFmt w:val="bullet"/>
+      <w:lvlText w:val=""/>
+      <w:lvlJc w:val="left"/>
+      <w:pPr>
+        <w:ind w:left="2880" w:hanging="360"/>
+      </w:pPr>
+      <w:rPr>
+        <w:rFonts w:ascii="Symbol" w:hAnsi="Symbol" w:hint="default"/>
+      </w:rPr>
+    </w:lvl>
+    <w:lvl w:ilvl="4" w:tplc="08070003" w:tentative="1">
+      <w:start w:val="1"/>
+      <w:numFmt w:val="bullet"/>
+      <w:lvlText w:val="o"/>
+      <w:lvlJc w:val="left"/>
+      <w:pPr>
+        <w:ind w:left="3600" w:hanging="360"/>
+      </w:pPr>
+      <w:rPr>
+        <w:rFonts w:ascii="Courier New" w:hAnsi="Courier New" w:cs="Courier New" w:hint="default"/>
+      </w:rPr>
+    </w:lvl>
+    <w:lvl w:ilvl="5" w:tplc="08070005" w:tentative="1">
+      <w:start w:val="1"/>
+      <w:numFmt w:val="bullet"/>
+      <w:lvlText w:val=""/>
+      <w:lvlJc w:val="left"/>
+      <w:pPr>
+        <w:ind w:left="4320" w:hanging="360"/>
+      </w:pPr>
+      <w:rPr>
+        <w:rFonts w:ascii="Wingdings" w:hAnsi="Wingdings" w:hint="default"/>
+      </w:rPr>
+    </w:lvl>
+    <w:lvl w:ilvl="6" w:tplc="08070001" w:tentative="1">
+      <w:start w:val="1"/>
+      <w:numFmt w:val="bullet"/>
+      <w:lvlText w:val=""/>
+      <w:lvlJc w:val="left"/>
+      <w:pPr>
+        <w:ind w:left="5040" w:hanging="360"/>
+      </w:pPr>
+      <w:rPr>
+        <w:rFonts w:ascii="Symbol" w:hAnsi="Symbol" w:hint="default"/>
+      </w:rPr>
+    </w:lvl>
+    <w:lvl w:ilvl="7" w:tplc="08070003" w:tentative="1">
+      <w:start w:val="1"/>
+      <w:numFmt w:val="bullet"/>
+      <w:lvlText w:val="o"/>
+      <w:lvlJc w:val="left"/>
+      <w:pPr>
+        <w:ind w:left="5760" w:hanging="360"/>
+      </w:pPr>
+      <w:rPr>
+        <w:rFonts w:ascii="Courier New" w:hAnsi="Courier New" w:cs="Courier New" w:hint="default"/>
+      </w:rPr>
+    </w:lvl>
+    <w:lvl w:ilvl="8" w:tplc="08070005" w:tentative="1">
+      <w:start w:val="1"/>
+      <w:numFmt w:val="bullet"/>
+      <w:lvlText w:val=""/>
+      <w:lvlJc w:val="left"/>
+      <w:pPr>
+        <w:ind w:left="6480" w:hanging="360"/>
+      </w:pPr>
+      <w:rPr>
+        <w:rFonts w:ascii="Wingdings" w:hAnsi="Wingdings" w:hint="default"/>
+      </w:rPr>
+    </w:lvl>
+  </w:abstractNum>
+  <w:abstractNum w:abstractNumId="35">
     <w:nsid w:val="7BA82AF0"/>
     <w:multiLevelType w:val="multilevel"/>
     <w:tmpl w:val="0807001D"/>
@@ -4819,7 +6843,7 @@
       </w:pPr>
     </w:lvl>
   </w:abstractNum>
-  <w:abstractNum w:abstractNumId="34">
+  <w:abstractNum w:abstractNumId="36">
     <w:nsid w:val="7FBD4339"/>
     <w:multiLevelType w:val="multilevel"/>
     <w:tmpl w:val="0807001D"/>
@@ -4966,7 +6990,7 @@
     <w:abstractNumId w:val="15"/>
   </w:num>
   <w:num w:numId="12">
-    <w:abstractNumId w:val="27"/>
+    <w:abstractNumId w:val="28"/>
   </w:num>
   <w:num w:numId="13">
     <w:abstractNumId w:val="13"/>
@@ -4984,46 +7008,46 @@
     <w:abstractNumId w:val="10"/>
   </w:num>
   <w:num w:numId="18">
-    <w:abstractNumId w:val="31"/>
+    <w:abstractNumId w:val="32"/>
   </w:num>
   <w:num w:numId="19">
-    <w:abstractNumId w:val="23"/>
+    <w:abstractNumId w:val="24"/>
   </w:num>
   <w:num w:numId="20">
-    <w:abstractNumId w:val="32"/>
+    <w:abstractNumId w:val="33"/>
   </w:num>
   <w:num w:numId="21">
-    <w:abstractNumId w:val="34"/>
+    <w:abstractNumId w:val="36"/>
   </w:num>
   <w:num w:numId="22">
     <w:abstractNumId w:val="18"/>
   </w:num>
   <w:num w:numId="23">
-    <w:abstractNumId w:val="29"/>
+    <w:abstractNumId w:val="30"/>
   </w:num>
   <w:num w:numId="24">
-    <w:abstractNumId w:val="26"/>
+    <w:abstractNumId w:val="27"/>
   </w:num>
   <w:num w:numId="25">
     <w:abstractNumId w:val="19"/>
   </w:num>
   <w:num w:numId="26">
-    <w:abstractNumId w:val="24"/>
+    <w:abstractNumId w:val="25"/>
   </w:num>
   <w:num w:numId="27">
     <w:abstractNumId w:val="22"/>
   </w:num>
   <w:num w:numId="28">
-    <w:abstractNumId w:val="30"/>
+    <w:abstractNumId w:val="31"/>
   </w:num>
   <w:num w:numId="29">
-    <w:abstractNumId w:val="25"/>
+    <w:abstractNumId w:val="26"/>
   </w:num>
   <w:num w:numId="30">
     <w:abstractNumId w:val="14"/>
   </w:num>
   <w:num w:numId="31">
-    <w:abstractNumId w:val="33"/>
+    <w:abstractNumId w:val="35"/>
   </w:num>
   <w:num w:numId="32">
     <w:abstractNumId w:val="12"/>
@@ -5032,10 +7056,16 @@
     <w:abstractNumId w:val="17"/>
   </w:num>
   <w:num w:numId="34">
-    <w:abstractNumId w:val="28"/>
+    <w:abstractNumId w:val="29"/>
   </w:num>
   <w:num w:numId="35">
     <w:abstractNumId w:val="11"/>
+  </w:num>
+  <w:num w:numId="36">
+    <w:abstractNumId w:val="23"/>
+  </w:num>
+  <w:num w:numId="37">
+    <w:abstractNumId w:val="34"/>
   </w:num>
 </w:numbering>
 </file>
@@ -7208,7 +9238,7 @@
 </file>
 
 <file path=customXml/itemProps1.xml><?xml version="1.0" encoding="utf-8"?>
-<ds:datastoreItem xmlns:ds="http://schemas.openxmlformats.org/officeDocument/2006/customXml" ds:itemID="{CEE178E6-54D3-485F-965E-6F7EF95F3496}">
+<ds:datastoreItem xmlns:ds="http://schemas.openxmlformats.org/officeDocument/2006/customXml" ds:itemID="{55A0963E-F367-4DB4-A612-AAC8B818778F}">
   <ds:schemaRefs>
     <ds:schemaRef ds:uri="http://schemas.openxmlformats.org/officeDocument/2006/bibliography"/>
   </ds:schemaRefs>

</xml_diff>

<commit_message>
Auswertungen Grafik 1 und 2, working data und Text-Dokument
</commit_message>
<xml_diff>
--- a/Erbschaftssteuer.docx
+++ b/Erbschaftssteuer.docx
@@ -280,82 +280,11 @@
         <w:t xml:space="preserve">bereits </w:t>
       </w:r>
       <w:r>
-        <w:t>entsprechende Steuern erhoben. Da</w:t>
-      </w:r>
-      <w:r>
-        <w:t xml:space="preserve"> die Kompetenzen dazu auf Kantonsebene</w:t>
-      </w:r>
-      <w:r>
-        <w:t xml:space="preserve"> liegen, </w:t>
-      </w:r>
-      <w:r>
-        <w:t xml:space="preserve">divergiert die Situation </w:t>
-      </w:r>
-      <w:r>
-        <w:t xml:space="preserve">jedoch </w:t>
-      </w:r>
-      <w:r>
-        <w:t>kantonsweise stark</w:t>
-      </w:r>
-      <w:r>
-        <w:t>. Entscheid</w:t>
-      </w:r>
-      <w:r>
-        <w:t>end</w:t>
-      </w:r>
-      <w:r>
-        <w:t xml:space="preserve"> ist bei Erbgängen der Verwandtschaftsgrad. Handelt es sich beim Erbempfänger um einen Ehegatten, muss</w:t>
-      </w:r>
-      <w:r>
-        <w:t xml:space="preserve"> heute</w:t>
-      </w:r>
-      <w:r>
-        <w:t xml:space="preserve"> in keinem Kanton eine Erbschaftssteuer entrichtet werden.</w:t>
-      </w:r>
-      <w:r>
-        <w:t xml:space="preserve"> Auch direkte Nachkommen (inkl. Adoptivkinder) sind mittlerweile weitgehend von einer Erbschaftssteuer befreit. </w:t>
-      </w:r>
-      <w:r>
-        <w:t xml:space="preserve">Einzig in Appenzell Innerhoden, Waadt und Neuenburg </w:t>
-      </w:r>
-      <w:r>
-        <w:t>werden Erbgänge an Kinder, Enkel, Urenkel und Adoptivkinder</w:t>
-      </w:r>
-      <w:r>
-        <w:t xml:space="preserve"> nach wie vor </w:t>
-      </w:r>
-      <w:r>
-        <w:t xml:space="preserve">besteuert. </w:t>
-      </w:r>
-      <w:r>
-        <w:t>Inwiefern</w:t>
-      </w:r>
-      <w:r>
-        <w:t xml:space="preserve"> Eltern, Grosseltern, Geschwister und andere Erbempfänger</w:t>
-      </w:r>
-      <w:r>
-        <w:t xml:space="preserve"> (etwa </w:t>
-      </w:r>
-      <w:proofErr w:type="spellStart"/>
-      <w:r>
-        <w:t>Konkubinatspartner</w:t>
-      </w:r>
-      <w:proofErr w:type="spellEnd"/>
-      <w:r>
-        <w:t>)</w:t>
-      </w:r>
-      <w:r>
-        <w:t xml:space="preserve"> besteuert werden, ist von Kanton zu Kanton anders geregelt.</w:t>
-      </w:r>
-      <w:r>
-        <w:t xml:space="preserve"> </w:t>
-      </w:r>
-      <w:r>
-        <w:t xml:space="preserve">Erwähnenswert für die Schweiz ist insbesondere, dass die Erbschaftssteuer an direkte Nachkommen erst im letzten Jahrzehnt </w:t>
+        <w:t>entsprechende Steuern</w:t>
       </w:r>
       <w:commentRangeStart w:id="1"/>
       <w:r>
-        <w:t xml:space="preserve">abgeschafft wurde </w:t>
+        <w:t xml:space="preserve"> erhoben</w:t>
       </w:r>
       <w:commentRangeEnd w:id="1"/>
       <w:r>
@@ -364,27 +293,83 @@
         </w:rPr>
         <w:commentReference w:id="1"/>
       </w:r>
-    </w:p>
-    <w:p/>
-    <w:p>
-      <w:r>
-        <w:t>Die Erbschaftssteuerinit</w:t>
-      </w:r>
-      <w:r>
-        <w:t>i</w:t>
-      </w:r>
-      <w:r>
-        <w:t xml:space="preserve">ative setzt bei der </w:t>
-      </w:r>
-      <w:r>
-        <w:t>Vermutung</w:t>
-      </w:r>
-      <w:r>
-        <w:t xml:space="preserve"> an, dass der Reichtum in der Schweiz zunehmend ungleich verteilt </w:t>
+      <w:r>
+        <w:t>. Da</w:t>
+      </w:r>
+      <w:r>
+        <w:t xml:space="preserve"> die Kompetenzen dazu auf Kantonsebene</w:t>
+      </w:r>
+      <w:r>
+        <w:t xml:space="preserve"> liegen, </w:t>
+      </w:r>
+      <w:r>
+        <w:t xml:space="preserve">divergiert die Situation </w:t>
+      </w:r>
+      <w:r>
+        <w:t xml:space="preserve">jedoch </w:t>
+      </w:r>
+      <w:r>
+        <w:t>kantonsweise stark</w:t>
+      </w:r>
+      <w:r>
+        <w:t>. Entscheid</w:t>
+      </w:r>
+      <w:r>
+        <w:t>end</w:t>
+      </w:r>
+      <w:r>
+        <w:t xml:space="preserve"> ist bei Erbgängen der Verwandtschaftsgrad. Handelt es sich beim Erbempfänger um einen Ehegatten, muss</w:t>
+      </w:r>
+      <w:r>
+        <w:t xml:space="preserve"> heute</w:t>
+      </w:r>
+      <w:r>
+        <w:t xml:space="preserve"> in keinem Kanton eine Erbschaftssteuer entrichtet werden.</w:t>
+      </w:r>
+      <w:r>
+        <w:t xml:space="preserve"> Auch direkte Nachkommen (inkl. Adoptivkinder) sind mittlerweile weitgehend von einer Erbschaftssteuer befreit. </w:t>
+      </w:r>
+      <w:r>
+        <w:t xml:space="preserve">Einzig in Appenzell Innerhoden, Waadt und Neuenburg </w:t>
+      </w:r>
+      <w:r>
+        <w:t>werden Erbgänge an Kinder, Enkel, Urenkel und Adoptivkinder</w:t>
+      </w:r>
+      <w:r>
+        <w:t xml:space="preserve"> nach wie vor </w:t>
+      </w:r>
+      <w:r>
+        <w:t xml:space="preserve">besteuert. </w:t>
+      </w:r>
+      <w:r>
+        <w:t>Inwiefern</w:t>
+      </w:r>
+      <w:r>
+        <w:t xml:space="preserve"> Eltern, Grosseltern, Geschwister und andere Erbempfänger</w:t>
+      </w:r>
+      <w:r>
+        <w:t xml:space="preserve"> (etwa </w:t>
+      </w:r>
+      <w:proofErr w:type="spellStart"/>
+      <w:r>
+        <w:t>Konkubinatspartner</w:t>
+      </w:r>
+      <w:proofErr w:type="spellEnd"/>
+      <w:r>
+        <w:t>)</w:t>
+      </w:r>
+      <w:r>
+        <w:t xml:space="preserve"> besteuert werden, ist von Kanton zu Kanton anders geregelt.</w:t>
+      </w:r>
+      <w:r>
+        <w:t xml:space="preserve"> </w:t>
+      </w:r>
+      <w:r>
+        <w:t xml:space="preserve">Erwähnenswert für die Schweiz ist insbesondere, dass die Erbschaftssteuer an direkte Nachkommen erst im letzten Jahrzehnt </w:t>
       </w:r>
       <w:commentRangeStart w:id="2"/>
       <w:r>
-        <w:t>ist</w:t>
+        <w:t xml:space="preserve">abgeschafft wurde </w:t>
       </w:r>
       <w:commentRangeEnd w:id="2"/>
       <w:r>
@@ -392,6 +377,35 @@
           <w:rStyle w:val="Kommentarzeichen"/>
         </w:rPr>
         <w:commentReference w:id="2"/>
+      </w:r>
+    </w:p>
+    <w:p/>
+    <w:p>
+      <w:r>
+        <w:t>Die Erbschaftssteuerinit</w:t>
+      </w:r>
+      <w:r>
+        <w:t>i</w:t>
+      </w:r>
+      <w:r>
+        <w:t xml:space="preserve">ative setzt bei der </w:t>
+      </w:r>
+      <w:r>
+        <w:t>Vermutung</w:t>
+      </w:r>
+      <w:r>
+        <w:t xml:space="preserve"> an, dass der Reichtum in der Schweiz zunehmend ungleich verteilt </w:t>
+      </w:r>
+      <w:commentRangeStart w:id="3"/>
+      <w:r>
+        <w:t>ist</w:t>
+      </w:r>
+      <w:commentRangeEnd w:id="3"/>
+      <w:r>
+        <w:rPr>
+          <w:rStyle w:val="Kommentarzeichen"/>
+        </w:rPr>
+        <w:commentReference w:id="3"/>
       </w:r>
       <w:r>
         <w:t>. Über eine national geregelte Reform der Erbschafssteuer möchte das Initiativekomitee einen Ausgleich schaffen. Im Kern beinhaltet die Initiative folgende Punkte:</w:t>
@@ -653,11 +667,11 @@
       <w:pPr>
         <w:pStyle w:val="berschrift1"/>
       </w:pPr>
-      <w:bookmarkStart w:id="3" w:name="_Toc418671895"/>
+      <w:bookmarkStart w:id="4" w:name="_Toc418671895"/>
       <w:r>
         <w:t>Steuerdaten des Kantons Bern</w:t>
       </w:r>
-      <w:bookmarkEnd w:id="3"/>
+      <w:bookmarkEnd w:id="4"/>
     </w:p>
     <w:p>
       <w:r>
@@ -1052,7 +1066,7 @@
       <w:pPr>
         <w:pStyle w:val="berschrift1"/>
       </w:pPr>
-      <w:bookmarkStart w:id="4" w:name="_Toc418671896"/>
+      <w:bookmarkStart w:id="5" w:name="_Toc418671896"/>
       <w:r>
         <w:lastRenderedPageBreak/>
         <w:t>Vermögensungleichheit, Erbe und Schenkungen und potentielle Umverte</w:t>
@@ -1069,7 +1083,7 @@
       <w:r>
         <w:t>ung</w:t>
       </w:r>
-      <w:bookmarkEnd w:id="4"/>
+      <w:bookmarkEnd w:id="5"/>
     </w:p>
     <w:p>
       <w:pPr>
@@ -1111,16 +1125,16 @@
       <w:r>
         <w:t xml:space="preserve"> [</w:t>
       </w:r>
-      <w:commentRangeStart w:id="5"/>
+      <w:commentRangeStart w:id="6"/>
       <w:r>
         <w:t>ESTV</w:t>
       </w:r>
-      <w:commentRangeEnd w:id="5"/>
+      <w:commentRangeEnd w:id="6"/>
       <w:r>
         <w:rPr>
           <w:rStyle w:val="Kommentarzeichen"/>
         </w:rPr>
-        <w:commentReference w:id="5"/>
+        <w:commentReference w:id="6"/>
       </w:r>
       <w:r>
         <w:t>]</w:t>
@@ -1186,7 +1200,18 @@
         <w:t>n</w:t>
       </w:r>
       <w:r>
-        <w:t xml:space="preserve"> Darstellungsform, die obigen Gini-Koeffizienten entspricht</w:t>
+        <w:t xml:space="preserve"> Darstellungsform, </w:t>
+      </w:r>
+      <w:proofErr w:type="gramStart"/>
+      <w:r>
+        <w:t>die obigem</w:t>
+      </w:r>
+      <w:r>
+        <w:t xml:space="preserve"> Gini-Koeffizienten</w:t>
+      </w:r>
+      <w:proofErr w:type="gramEnd"/>
+      <w:r>
+        <w:t xml:space="preserve"> entspricht</w:t>
       </w:r>
       <w:r>
         <w:t>,</w:t>
@@ -1195,7 +1220,12 @@
         <w:t xml:space="preserve"> jedoch direkter zu interpretieren ist.</w:t>
       </w:r>
       <w:r>
-        <w:t xml:space="preserve"> Dafür werden die Steuersubjekte zunächst dem Vermögen nach aufsteigend angeordnet und anschliessend in fünf gleich grosse Gruppen eingeteilt. Es entstehen fünf </w:t>
+        <w:t xml:space="preserve"> Dafür werden die Steuersubjekte zunächst dem Vermögen nach aufsteigend angeordnet und anschliessend in fünf </w:t>
+      </w:r>
+      <w:bookmarkStart w:id="7" w:name="_GoBack"/>
+      <w:bookmarkEnd w:id="7"/>
+      <w:r>
+        <w:t xml:space="preserve">gleich grosse Gruppen eingeteilt. Es entstehen fünf </w:t>
       </w:r>
       <w:proofErr w:type="spellStart"/>
       <w:r>
@@ -1269,7 +1299,7 @@
       </w:r>
     </w:p>
     <w:p>
-      <w:commentRangeStart w:id="6"/>
+      <w:commentRangeStart w:id="8"/>
       <w:r>
         <w:rPr>
           <w:noProof/>
@@ -1324,12 +1354,12 @@
           </wp:inline>
         </w:drawing>
       </w:r>
-      <w:commentRangeEnd w:id="6"/>
+      <w:commentRangeEnd w:id="8"/>
       <w:r>
         <w:rPr>
           <w:rStyle w:val="Kommentarzeichen"/>
         </w:rPr>
-        <w:commentReference w:id="6"/>
+        <w:commentReference w:id="8"/>
       </w:r>
     </w:p>
     <w:p/>
@@ -1551,13 +1581,11 @@
         <w:t xml:space="preserve"> Auffällig sind die Schenkungen im J</w:t>
       </w:r>
       <w:r>
-        <w:t xml:space="preserve">ahr 2011. In diesem Jahr wurden beinahe viermal so viel verschenkt, nämlich 4.7 Milliarden. Vermutlich ist dieser Peak auf die </w:t>
-      </w:r>
-      <w:proofErr w:type="spellStart"/>
-      <w:r>
-        <w:t>Erbschaftsinitative</w:t>
-      </w:r>
-      <w:proofErr w:type="spellEnd"/>
+        <w:t>ahr 2011. In diesem Jahr wurden beinahe viermal so viel verschenkt, nämlich 4.7 Milliarden. Vermutlich ist dieser Peak auf die Erbschafts</w:t>
+      </w:r>
+      <w:r>
+        <w:t>initiative</w:t>
+      </w:r>
       <w:r>
         <w:t xml:space="preserve"> selber zurückzuführen, die Initiative ist zwar erst 2013 </w:t>
       </w:r>
@@ -1668,1268 +1696,6 @@
     <w:p/>
     <w:p/>
     <w:p>
-      <w:commentRangeStart w:id="7"/>
-      <w:r>
-        <w:lastRenderedPageBreak/>
-        <w:t>Von den Personen, die 2012 in Bern sesshaft waren, haben in den letzten zehn Jahren 9.0% mindestens einmal Erbe und 7.4% eine Schenkung erhalten. Hochgerechnet auf einen Generationenwechsel, der in ca. 30 Jahren stattfindet, kann somit festgestellt werden, dass ungefähr jeder Dritte mit einem Erbe oder einer Schenkung rechnen kann.</w:t>
-      </w:r>
-    </w:p>
-    <w:p/>
-    <w:p/>
-    <w:p>
-      <w:pPr>
-        <w:rPr>
-          <w:i/>
-        </w:rPr>
-      </w:pPr>
-      <w:r>
-        <w:rPr>
-          <w:i/>
-        </w:rPr>
-        <w:t>Tabelle 1: Wahrscheinlichkeit ein Erbe oder eine Schenkungen zu erhalten</w:t>
-      </w:r>
-    </w:p>
-    <w:tbl>
-      <w:tblPr>
-        <w:tblW w:w="6260" w:type="dxa"/>
-        <w:tblInd w:w="55" w:type="dxa"/>
-        <w:tblCellMar>
-          <w:left w:w="70" w:type="dxa"/>
-          <w:right w:w="70" w:type="dxa"/>
-        </w:tblCellMar>
-        <w:tblLook w:val="04A0" w:firstRow="1" w:lastRow="0" w:firstColumn="1" w:lastColumn="0" w:noHBand="0" w:noVBand="1"/>
-      </w:tblPr>
-      <w:tblGrid>
-        <w:gridCol w:w="1320"/>
-        <w:gridCol w:w="823"/>
-        <w:gridCol w:w="1477"/>
-        <w:gridCol w:w="1021"/>
-        <w:gridCol w:w="1619"/>
-      </w:tblGrid>
-      <w:tr>
-        <w:trPr>
-          <w:trHeight w:val="525"/>
-        </w:trPr>
-        <w:tc>
-          <w:tcPr>
-            <w:tcW w:w="1320" w:type="dxa"/>
-            <w:tcBorders>
-              <w:top w:val="single" w:sz="12" w:space="0" w:color="auto"/>
-              <w:left w:val="nil"/>
-              <w:bottom w:val="single" w:sz="4" w:space="0" w:color="auto"/>
-              <w:right w:val="nil"/>
-            </w:tcBorders>
-            <w:shd w:val="clear" w:color="auto" w:fill="auto"/>
-            <w:noWrap/>
-            <w:vAlign w:val="bottom"/>
-            <w:hideMark/>
-          </w:tcPr>
-          <w:p>
-            <w:pPr>
-              <w:spacing w:line="240" w:lineRule="auto"/>
-              <w:rPr>
-                <w:rFonts w:eastAsia="Times New Roman"/>
-                <w:color w:val="000000"/>
-                <w:szCs w:val="19"/>
-                <w:lang w:eastAsia="de-CH"/>
-              </w:rPr>
-            </w:pPr>
-            <w:r>
-              <w:rPr>
-                <w:rFonts w:eastAsia="Times New Roman"/>
-                <w:color w:val="000000"/>
-                <w:szCs w:val="19"/>
-                <w:lang w:eastAsia="de-CH"/>
-              </w:rPr>
-              <w:t> </w:t>
-            </w:r>
-          </w:p>
-        </w:tc>
-        <w:tc>
-          <w:tcPr>
-            <w:tcW w:w="2300" w:type="dxa"/>
-            <w:gridSpan w:val="2"/>
-            <w:tcBorders>
-              <w:top w:val="single" w:sz="12" w:space="0" w:color="auto"/>
-              <w:left w:val="nil"/>
-              <w:bottom w:val="single" w:sz="4" w:space="0" w:color="auto"/>
-              <w:right w:val="nil"/>
-            </w:tcBorders>
-            <w:shd w:val="clear" w:color="auto" w:fill="auto"/>
-            <w:vAlign w:val="bottom"/>
-            <w:hideMark/>
-          </w:tcPr>
-          <w:p>
-            <w:pPr>
-              <w:spacing w:line="240" w:lineRule="auto"/>
-              <w:rPr>
-                <w:rFonts w:eastAsia="Times New Roman"/>
-                <w:color w:val="000000"/>
-                <w:szCs w:val="19"/>
-                <w:lang w:eastAsia="de-CH"/>
-              </w:rPr>
-            </w:pPr>
-            <w:r>
-              <w:rPr>
-                <w:rFonts w:eastAsia="Times New Roman"/>
-                <w:color w:val="000000"/>
-                <w:szCs w:val="19"/>
-                <w:lang w:eastAsia="de-CH"/>
-              </w:rPr>
-              <w:t>Wahrscheinlichkeit über 10 Jahre</w:t>
-            </w:r>
-          </w:p>
-        </w:tc>
-        <w:tc>
-          <w:tcPr>
-            <w:tcW w:w="2640" w:type="dxa"/>
-            <w:gridSpan w:val="2"/>
-            <w:tcBorders>
-              <w:top w:val="single" w:sz="12" w:space="0" w:color="auto"/>
-              <w:left w:val="nil"/>
-              <w:bottom w:val="single" w:sz="4" w:space="0" w:color="auto"/>
-              <w:right w:val="nil"/>
-            </w:tcBorders>
-            <w:shd w:val="clear" w:color="auto" w:fill="auto"/>
-            <w:noWrap/>
-            <w:vAlign w:val="center"/>
-            <w:hideMark/>
-          </w:tcPr>
-          <w:p>
-            <w:pPr>
-              <w:spacing w:line="240" w:lineRule="auto"/>
-              <w:jc w:val="center"/>
-              <w:rPr>
-                <w:rFonts w:eastAsia="Times New Roman"/>
-                <w:color w:val="000000"/>
-                <w:szCs w:val="19"/>
-                <w:lang w:eastAsia="de-CH"/>
-              </w:rPr>
-            </w:pPr>
-            <w:r>
-              <w:rPr>
-                <w:rFonts w:eastAsia="Times New Roman"/>
-                <w:color w:val="000000"/>
-                <w:szCs w:val="19"/>
-                <w:lang w:eastAsia="de-CH"/>
-              </w:rPr>
-              <w:t>Mittlerer Betrag</w:t>
-            </w:r>
-          </w:p>
-        </w:tc>
-      </w:tr>
-      <w:tr>
-        <w:trPr>
-          <w:trHeight w:val="255"/>
-        </w:trPr>
-        <w:tc>
-          <w:tcPr>
-            <w:tcW w:w="1320" w:type="dxa"/>
-            <w:tcBorders>
-              <w:top w:val="nil"/>
-              <w:left w:val="nil"/>
-              <w:bottom w:val="single" w:sz="4" w:space="0" w:color="auto"/>
-              <w:right w:val="nil"/>
-            </w:tcBorders>
-            <w:shd w:val="clear" w:color="auto" w:fill="auto"/>
-            <w:noWrap/>
-            <w:vAlign w:val="bottom"/>
-            <w:hideMark/>
-          </w:tcPr>
-          <w:p>
-            <w:pPr>
-              <w:spacing w:line="240" w:lineRule="auto"/>
-              <w:rPr>
-                <w:rFonts w:eastAsia="Times New Roman"/>
-                <w:color w:val="000000"/>
-                <w:szCs w:val="19"/>
-                <w:lang w:eastAsia="de-CH"/>
-              </w:rPr>
-            </w:pPr>
-            <w:r>
-              <w:rPr>
-                <w:rFonts w:eastAsia="Times New Roman"/>
-                <w:color w:val="000000"/>
-                <w:szCs w:val="19"/>
-                <w:lang w:eastAsia="de-CH"/>
-              </w:rPr>
-              <w:t> </w:t>
-            </w:r>
-          </w:p>
-        </w:tc>
-        <w:tc>
-          <w:tcPr>
-            <w:tcW w:w="823" w:type="dxa"/>
-            <w:tcBorders>
-              <w:top w:val="nil"/>
-              <w:left w:val="nil"/>
-              <w:bottom w:val="single" w:sz="4" w:space="0" w:color="auto"/>
-              <w:right w:val="nil"/>
-            </w:tcBorders>
-            <w:shd w:val="clear" w:color="auto" w:fill="auto"/>
-            <w:noWrap/>
-            <w:vAlign w:val="bottom"/>
-            <w:hideMark/>
-          </w:tcPr>
-          <w:p>
-            <w:pPr>
-              <w:spacing w:line="240" w:lineRule="auto"/>
-              <w:jc w:val="center"/>
-              <w:rPr>
-                <w:rFonts w:eastAsia="Times New Roman"/>
-                <w:color w:val="000000"/>
-                <w:szCs w:val="19"/>
-                <w:lang w:eastAsia="de-CH"/>
-              </w:rPr>
-            </w:pPr>
-            <w:r>
-              <w:rPr>
-                <w:rFonts w:eastAsia="Times New Roman"/>
-                <w:color w:val="000000"/>
-                <w:szCs w:val="19"/>
-                <w:lang w:eastAsia="de-CH"/>
-              </w:rPr>
-              <w:t>Erbe</w:t>
-            </w:r>
-          </w:p>
-        </w:tc>
-        <w:tc>
-          <w:tcPr>
-            <w:tcW w:w="1477" w:type="dxa"/>
-            <w:tcBorders>
-              <w:top w:val="nil"/>
-              <w:left w:val="nil"/>
-              <w:bottom w:val="single" w:sz="4" w:space="0" w:color="auto"/>
-              <w:right w:val="nil"/>
-            </w:tcBorders>
-            <w:shd w:val="clear" w:color="auto" w:fill="auto"/>
-            <w:noWrap/>
-            <w:vAlign w:val="bottom"/>
-            <w:hideMark/>
-          </w:tcPr>
-          <w:p>
-            <w:pPr>
-              <w:spacing w:line="240" w:lineRule="auto"/>
-              <w:jc w:val="center"/>
-              <w:rPr>
-                <w:rFonts w:eastAsia="Times New Roman"/>
-                <w:color w:val="000000"/>
-                <w:szCs w:val="19"/>
-                <w:lang w:eastAsia="de-CH"/>
-              </w:rPr>
-            </w:pPr>
-            <w:r>
-              <w:rPr>
-                <w:rFonts w:eastAsia="Times New Roman"/>
-                <w:color w:val="000000"/>
-                <w:szCs w:val="19"/>
-                <w:lang w:eastAsia="de-CH"/>
-              </w:rPr>
-              <w:t>Schenkung</w:t>
-            </w:r>
-          </w:p>
-        </w:tc>
-        <w:tc>
-          <w:tcPr>
-            <w:tcW w:w="1021" w:type="dxa"/>
-            <w:tcBorders>
-              <w:top w:val="nil"/>
-              <w:left w:val="nil"/>
-              <w:bottom w:val="single" w:sz="4" w:space="0" w:color="auto"/>
-              <w:right w:val="nil"/>
-            </w:tcBorders>
-            <w:shd w:val="clear" w:color="auto" w:fill="auto"/>
-            <w:noWrap/>
-            <w:vAlign w:val="bottom"/>
-            <w:hideMark/>
-          </w:tcPr>
-          <w:p>
-            <w:pPr>
-              <w:spacing w:line="240" w:lineRule="auto"/>
-              <w:jc w:val="center"/>
-              <w:rPr>
-                <w:rFonts w:eastAsia="Times New Roman"/>
-                <w:color w:val="000000"/>
-                <w:szCs w:val="19"/>
-                <w:lang w:eastAsia="de-CH"/>
-              </w:rPr>
-            </w:pPr>
-            <w:r>
-              <w:rPr>
-                <w:rFonts w:eastAsia="Times New Roman"/>
-                <w:color w:val="000000"/>
-                <w:szCs w:val="19"/>
-                <w:lang w:eastAsia="de-CH"/>
-              </w:rPr>
-              <w:t>Erbe</w:t>
-            </w:r>
-          </w:p>
-        </w:tc>
-        <w:tc>
-          <w:tcPr>
-            <w:tcW w:w="1619" w:type="dxa"/>
-            <w:tcBorders>
-              <w:top w:val="nil"/>
-              <w:left w:val="nil"/>
-              <w:bottom w:val="single" w:sz="4" w:space="0" w:color="auto"/>
-              <w:right w:val="nil"/>
-            </w:tcBorders>
-            <w:shd w:val="clear" w:color="auto" w:fill="auto"/>
-            <w:noWrap/>
-            <w:vAlign w:val="bottom"/>
-            <w:hideMark/>
-          </w:tcPr>
-          <w:p>
-            <w:pPr>
-              <w:spacing w:line="240" w:lineRule="auto"/>
-              <w:jc w:val="center"/>
-              <w:rPr>
-                <w:rFonts w:eastAsia="Times New Roman"/>
-                <w:color w:val="000000"/>
-                <w:szCs w:val="19"/>
-                <w:lang w:eastAsia="de-CH"/>
-              </w:rPr>
-            </w:pPr>
-            <w:r>
-              <w:rPr>
-                <w:rFonts w:eastAsia="Times New Roman"/>
-                <w:color w:val="000000"/>
-                <w:szCs w:val="19"/>
-                <w:lang w:eastAsia="de-CH"/>
-              </w:rPr>
-              <w:t>Schenkungen</w:t>
-            </w:r>
-          </w:p>
-        </w:tc>
-      </w:tr>
-      <w:tr>
-        <w:trPr>
-          <w:trHeight w:val="255"/>
-        </w:trPr>
-        <w:tc>
-          <w:tcPr>
-            <w:tcW w:w="1320" w:type="dxa"/>
-            <w:tcBorders>
-              <w:top w:val="nil"/>
-              <w:left w:val="nil"/>
-              <w:bottom w:val="nil"/>
-              <w:right w:val="nil"/>
-            </w:tcBorders>
-            <w:shd w:val="clear" w:color="auto" w:fill="auto"/>
-            <w:noWrap/>
-            <w:vAlign w:val="bottom"/>
-            <w:hideMark/>
-          </w:tcPr>
-          <w:p>
-            <w:pPr>
-              <w:spacing w:line="240" w:lineRule="auto"/>
-              <w:jc w:val="center"/>
-              <w:rPr>
-                <w:rFonts w:eastAsia="Times New Roman"/>
-                <w:color w:val="000000"/>
-                <w:szCs w:val="19"/>
-                <w:lang w:eastAsia="de-CH"/>
-              </w:rPr>
-            </w:pPr>
-            <w:r>
-              <w:rPr>
-                <w:rFonts w:eastAsia="Times New Roman"/>
-                <w:color w:val="000000"/>
-                <w:szCs w:val="19"/>
-                <w:lang w:eastAsia="de-CH"/>
-              </w:rPr>
-              <w:t>Q1</w:t>
-            </w:r>
-          </w:p>
-        </w:tc>
-        <w:tc>
-          <w:tcPr>
-            <w:tcW w:w="823" w:type="dxa"/>
-            <w:tcBorders>
-              <w:top w:val="nil"/>
-              <w:left w:val="nil"/>
-              <w:bottom w:val="nil"/>
-              <w:right w:val="nil"/>
-            </w:tcBorders>
-            <w:shd w:val="clear" w:color="auto" w:fill="auto"/>
-            <w:noWrap/>
-            <w:vAlign w:val="bottom"/>
-            <w:hideMark/>
-          </w:tcPr>
-          <w:p>
-            <w:pPr>
-              <w:spacing w:line="240" w:lineRule="auto"/>
-              <w:jc w:val="center"/>
-              <w:rPr>
-                <w:rFonts w:eastAsia="Times New Roman"/>
-                <w:color w:val="000000"/>
-                <w:szCs w:val="19"/>
-                <w:lang w:eastAsia="de-CH"/>
-              </w:rPr>
-            </w:pPr>
-            <w:r>
-              <w:rPr>
-                <w:rFonts w:eastAsia="Times New Roman"/>
-                <w:color w:val="000000"/>
-                <w:szCs w:val="19"/>
-                <w:lang w:eastAsia="de-CH"/>
-              </w:rPr>
-              <w:t>1.5%</w:t>
-            </w:r>
-          </w:p>
-        </w:tc>
-        <w:tc>
-          <w:tcPr>
-            <w:tcW w:w="1477" w:type="dxa"/>
-            <w:tcBorders>
-              <w:top w:val="nil"/>
-              <w:left w:val="nil"/>
-              <w:bottom w:val="nil"/>
-              <w:right w:val="nil"/>
-            </w:tcBorders>
-            <w:shd w:val="clear" w:color="auto" w:fill="auto"/>
-            <w:noWrap/>
-            <w:vAlign w:val="bottom"/>
-            <w:hideMark/>
-          </w:tcPr>
-          <w:p>
-            <w:pPr>
-              <w:spacing w:line="240" w:lineRule="auto"/>
-              <w:jc w:val="center"/>
-              <w:rPr>
-                <w:rFonts w:eastAsia="Times New Roman"/>
-                <w:color w:val="000000"/>
-                <w:szCs w:val="19"/>
-                <w:lang w:eastAsia="de-CH"/>
-              </w:rPr>
-            </w:pPr>
-            <w:r>
-              <w:rPr>
-                <w:rFonts w:eastAsia="Times New Roman"/>
-                <w:color w:val="000000"/>
-                <w:szCs w:val="19"/>
-                <w:lang w:eastAsia="de-CH"/>
-              </w:rPr>
-              <w:t>2.2%</w:t>
-            </w:r>
-          </w:p>
-        </w:tc>
-        <w:tc>
-          <w:tcPr>
-            <w:tcW w:w="1021" w:type="dxa"/>
-            <w:tcBorders>
-              <w:top w:val="nil"/>
-              <w:left w:val="nil"/>
-              <w:bottom w:val="nil"/>
-              <w:right w:val="nil"/>
-            </w:tcBorders>
-            <w:shd w:val="clear" w:color="auto" w:fill="auto"/>
-            <w:noWrap/>
-            <w:vAlign w:val="bottom"/>
-            <w:hideMark/>
-          </w:tcPr>
-          <w:p>
-            <w:pPr>
-              <w:spacing w:line="240" w:lineRule="auto"/>
-              <w:jc w:val="right"/>
-              <w:rPr>
-                <w:rFonts w:eastAsia="Times New Roman"/>
-                <w:color w:val="000000"/>
-                <w:szCs w:val="19"/>
-                <w:lang w:eastAsia="de-CH"/>
-              </w:rPr>
-            </w:pPr>
-            <w:r>
-              <w:rPr>
-                <w:rFonts w:eastAsia="Times New Roman"/>
-                <w:color w:val="000000"/>
-                <w:szCs w:val="19"/>
-                <w:lang w:eastAsia="de-CH"/>
-              </w:rPr>
-              <w:t>37'694</w:t>
-            </w:r>
-          </w:p>
-        </w:tc>
-        <w:tc>
-          <w:tcPr>
-            <w:tcW w:w="1619" w:type="dxa"/>
-            <w:tcBorders>
-              <w:top w:val="nil"/>
-              <w:left w:val="nil"/>
-              <w:bottom w:val="nil"/>
-              <w:right w:val="nil"/>
-            </w:tcBorders>
-            <w:shd w:val="clear" w:color="auto" w:fill="auto"/>
-            <w:noWrap/>
-            <w:vAlign w:val="bottom"/>
-            <w:hideMark/>
-          </w:tcPr>
-          <w:p>
-            <w:pPr>
-              <w:spacing w:line="240" w:lineRule="auto"/>
-              <w:jc w:val="right"/>
-              <w:rPr>
-                <w:rFonts w:eastAsia="Times New Roman"/>
-                <w:color w:val="000000"/>
-                <w:szCs w:val="19"/>
-                <w:lang w:eastAsia="de-CH"/>
-              </w:rPr>
-            </w:pPr>
-            <w:r>
-              <w:rPr>
-                <w:rFonts w:eastAsia="Times New Roman"/>
-                <w:color w:val="000000"/>
-                <w:szCs w:val="19"/>
-                <w:lang w:eastAsia="de-CH"/>
-              </w:rPr>
-              <w:t>57'795</w:t>
-            </w:r>
-          </w:p>
-        </w:tc>
-      </w:tr>
-      <w:tr>
-        <w:trPr>
-          <w:trHeight w:val="255"/>
-        </w:trPr>
-        <w:tc>
-          <w:tcPr>
-            <w:tcW w:w="1320" w:type="dxa"/>
-            <w:tcBorders>
-              <w:top w:val="nil"/>
-              <w:left w:val="nil"/>
-              <w:bottom w:val="nil"/>
-              <w:right w:val="nil"/>
-            </w:tcBorders>
-            <w:shd w:val="clear" w:color="auto" w:fill="auto"/>
-            <w:noWrap/>
-            <w:vAlign w:val="bottom"/>
-            <w:hideMark/>
-          </w:tcPr>
-          <w:p>
-            <w:pPr>
-              <w:spacing w:line="240" w:lineRule="auto"/>
-              <w:jc w:val="center"/>
-              <w:rPr>
-                <w:rFonts w:eastAsia="Times New Roman"/>
-                <w:color w:val="000000"/>
-                <w:szCs w:val="19"/>
-                <w:lang w:eastAsia="de-CH"/>
-              </w:rPr>
-            </w:pPr>
-            <w:r>
-              <w:rPr>
-                <w:rFonts w:eastAsia="Times New Roman"/>
-                <w:color w:val="000000"/>
-                <w:szCs w:val="19"/>
-                <w:lang w:eastAsia="de-CH"/>
-              </w:rPr>
-              <w:t>Q2</w:t>
-            </w:r>
-          </w:p>
-        </w:tc>
-        <w:tc>
-          <w:tcPr>
-            <w:tcW w:w="823" w:type="dxa"/>
-            <w:tcBorders>
-              <w:top w:val="nil"/>
-              <w:left w:val="nil"/>
-              <w:bottom w:val="nil"/>
-              <w:right w:val="nil"/>
-            </w:tcBorders>
-            <w:shd w:val="clear" w:color="auto" w:fill="auto"/>
-            <w:noWrap/>
-            <w:vAlign w:val="bottom"/>
-            <w:hideMark/>
-          </w:tcPr>
-          <w:p>
-            <w:pPr>
-              <w:spacing w:line="240" w:lineRule="auto"/>
-              <w:jc w:val="center"/>
-              <w:rPr>
-                <w:rFonts w:eastAsia="Times New Roman"/>
-                <w:color w:val="000000"/>
-                <w:szCs w:val="19"/>
-                <w:lang w:eastAsia="de-CH"/>
-              </w:rPr>
-            </w:pPr>
-            <w:r>
-              <w:rPr>
-                <w:rFonts w:eastAsia="Times New Roman"/>
-                <w:color w:val="000000"/>
-                <w:szCs w:val="19"/>
-                <w:lang w:eastAsia="de-CH"/>
-              </w:rPr>
-              <w:t>2.3%</w:t>
-            </w:r>
-          </w:p>
-        </w:tc>
-        <w:tc>
-          <w:tcPr>
-            <w:tcW w:w="1477" w:type="dxa"/>
-            <w:tcBorders>
-              <w:top w:val="nil"/>
-              <w:left w:val="nil"/>
-              <w:bottom w:val="nil"/>
-              <w:right w:val="nil"/>
-            </w:tcBorders>
-            <w:shd w:val="clear" w:color="auto" w:fill="auto"/>
-            <w:noWrap/>
-            <w:vAlign w:val="bottom"/>
-            <w:hideMark/>
-          </w:tcPr>
-          <w:p>
-            <w:pPr>
-              <w:spacing w:line="240" w:lineRule="auto"/>
-              <w:jc w:val="center"/>
-              <w:rPr>
-                <w:rFonts w:eastAsia="Times New Roman"/>
-                <w:color w:val="000000"/>
-                <w:szCs w:val="19"/>
-                <w:lang w:eastAsia="de-CH"/>
-              </w:rPr>
-            </w:pPr>
-            <w:r>
-              <w:rPr>
-                <w:rFonts w:eastAsia="Times New Roman"/>
-                <w:color w:val="000000"/>
-                <w:szCs w:val="19"/>
-                <w:lang w:eastAsia="de-CH"/>
-              </w:rPr>
-              <w:t>3.0%</w:t>
-            </w:r>
-          </w:p>
-        </w:tc>
-        <w:tc>
-          <w:tcPr>
-            <w:tcW w:w="1021" w:type="dxa"/>
-            <w:tcBorders>
-              <w:top w:val="nil"/>
-              <w:left w:val="nil"/>
-              <w:bottom w:val="nil"/>
-              <w:right w:val="nil"/>
-            </w:tcBorders>
-            <w:shd w:val="clear" w:color="auto" w:fill="auto"/>
-            <w:noWrap/>
-            <w:vAlign w:val="bottom"/>
-            <w:hideMark/>
-          </w:tcPr>
-          <w:p>
-            <w:pPr>
-              <w:spacing w:line="240" w:lineRule="auto"/>
-              <w:jc w:val="right"/>
-              <w:rPr>
-                <w:rFonts w:eastAsia="Times New Roman"/>
-                <w:color w:val="000000"/>
-                <w:szCs w:val="19"/>
-                <w:lang w:eastAsia="de-CH"/>
-              </w:rPr>
-            </w:pPr>
-            <w:r>
-              <w:rPr>
-                <w:rFonts w:eastAsia="Times New Roman"/>
-                <w:color w:val="000000"/>
-                <w:szCs w:val="19"/>
-                <w:lang w:eastAsia="de-CH"/>
-              </w:rPr>
-              <w:t>23'532</w:t>
-            </w:r>
-          </w:p>
-        </w:tc>
-        <w:tc>
-          <w:tcPr>
-            <w:tcW w:w="1619" w:type="dxa"/>
-            <w:tcBorders>
-              <w:top w:val="nil"/>
-              <w:left w:val="nil"/>
-              <w:bottom w:val="nil"/>
-              <w:right w:val="nil"/>
-            </w:tcBorders>
-            <w:shd w:val="clear" w:color="auto" w:fill="auto"/>
-            <w:noWrap/>
-            <w:vAlign w:val="bottom"/>
-            <w:hideMark/>
-          </w:tcPr>
-          <w:p>
-            <w:pPr>
-              <w:spacing w:line="240" w:lineRule="auto"/>
-              <w:jc w:val="right"/>
-              <w:rPr>
-                <w:rFonts w:eastAsia="Times New Roman"/>
-                <w:color w:val="000000"/>
-                <w:szCs w:val="19"/>
-                <w:lang w:eastAsia="de-CH"/>
-              </w:rPr>
-            </w:pPr>
-            <w:r>
-              <w:rPr>
-                <w:rFonts w:eastAsia="Times New Roman"/>
-                <w:color w:val="000000"/>
-                <w:szCs w:val="19"/>
-                <w:lang w:eastAsia="de-CH"/>
-              </w:rPr>
-              <w:t>27'183</w:t>
-            </w:r>
-          </w:p>
-        </w:tc>
-      </w:tr>
-      <w:tr>
-        <w:trPr>
-          <w:trHeight w:val="255"/>
-        </w:trPr>
-        <w:tc>
-          <w:tcPr>
-            <w:tcW w:w="1320" w:type="dxa"/>
-            <w:tcBorders>
-              <w:top w:val="nil"/>
-              <w:left w:val="nil"/>
-              <w:bottom w:val="nil"/>
-              <w:right w:val="nil"/>
-            </w:tcBorders>
-            <w:shd w:val="clear" w:color="auto" w:fill="auto"/>
-            <w:noWrap/>
-            <w:vAlign w:val="bottom"/>
-            <w:hideMark/>
-          </w:tcPr>
-          <w:p>
-            <w:pPr>
-              <w:spacing w:line="240" w:lineRule="auto"/>
-              <w:jc w:val="center"/>
-              <w:rPr>
-                <w:rFonts w:eastAsia="Times New Roman"/>
-                <w:color w:val="000000"/>
-                <w:szCs w:val="19"/>
-                <w:lang w:eastAsia="de-CH"/>
-              </w:rPr>
-            </w:pPr>
-            <w:r>
-              <w:rPr>
-                <w:rFonts w:eastAsia="Times New Roman"/>
-                <w:color w:val="000000"/>
-                <w:szCs w:val="19"/>
-                <w:lang w:eastAsia="de-CH"/>
-              </w:rPr>
-              <w:t>Q3</w:t>
-            </w:r>
-          </w:p>
-        </w:tc>
-        <w:tc>
-          <w:tcPr>
-            <w:tcW w:w="823" w:type="dxa"/>
-            <w:tcBorders>
-              <w:top w:val="nil"/>
-              <w:left w:val="nil"/>
-              <w:bottom w:val="nil"/>
-              <w:right w:val="nil"/>
-            </w:tcBorders>
-            <w:shd w:val="clear" w:color="auto" w:fill="auto"/>
-            <w:noWrap/>
-            <w:vAlign w:val="bottom"/>
-            <w:hideMark/>
-          </w:tcPr>
-          <w:p>
-            <w:pPr>
-              <w:spacing w:line="240" w:lineRule="auto"/>
-              <w:jc w:val="center"/>
-              <w:rPr>
-                <w:rFonts w:eastAsia="Times New Roman"/>
-                <w:color w:val="000000"/>
-                <w:szCs w:val="19"/>
-                <w:lang w:eastAsia="de-CH"/>
-              </w:rPr>
-            </w:pPr>
-            <w:r>
-              <w:rPr>
-                <w:rFonts w:eastAsia="Times New Roman"/>
-                <w:color w:val="000000"/>
-                <w:szCs w:val="19"/>
-                <w:lang w:eastAsia="de-CH"/>
-              </w:rPr>
-              <w:t>7.4%</w:t>
-            </w:r>
-          </w:p>
-        </w:tc>
-        <w:tc>
-          <w:tcPr>
-            <w:tcW w:w="1477" w:type="dxa"/>
-            <w:tcBorders>
-              <w:top w:val="nil"/>
-              <w:left w:val="nil"/>
-              <w:bottom w:val="nil"/>
-              <w:right w:val="nil"/>
-            </w:tcBorders>
-            <w:shd w:val="clear" w:color="auto" w:fill="auto"/>
-            <w:noWrap/>
-            <w:vAlign w:val="bottom"/>
-            <w:hideMark/>
-          </w:tcPr>
-          <w:p>
-            <w:pPr>
-              <w:spacing w:line="240" w:lineRule="auto"/>
-              <w:jc w:val="center"/>
-              <w:rPr>
-                <w:rFonts w:eastAsia="Times New Roman"/>
-                <w:color w:val="000000"/>
-                <w:szCs w:val="19"/>
-                <w:lang w:eastAsia="de-CH"/>
-              </w:rPr>
-            </w:pPr>
-            <w:r>
-              <w:rPr>
-                <w:rFonts w:eastAsia="Times New Roman"/>
-                <w:color w:val="000000"/>
-                <w:szCs w:val="19"/>
-                <w:lang w:eastAsia="de-CH"/>
-              </w:rPr>
-              <w:t>7.4%</w:t>
-            </w:r>
-          </w:p>
-        </w:tc>
-        <w:tc>
-          <w:tcPr>
-            <w:tcW w:w="1021" w:type="dxa"/>
-            <w:tcBorders>
-              <w:top w:val="nil"/>
-              <w:left w:val="nil"/>
-              <w:bottom w:val="nil"/>
-              <w:right w:val="nil"/>
-            </w:tcBorders>
-            <w:shd w:val="clear" w:color="auto" w:fill="auto"/>
-            <w:noWrap/>
-            <w:vAlign w:val="bottom"/>
-            <w:hideMark/>
-          </w:tcPr>
-          <w:p>
-            <w:pPr>
-              <w:spacing w:line="240" w:lineRule="auto"/>
-              <w:jc w:val="right"/>
-              <w:rPr>
-                <w:rFonts w:eastAsia="Times New Roman"/>
-                <w:color w:val="000000"/>
-                <w:szCs w:val="19"/>
-                <w:lang w:eastAsia="de-CH"/>
-              </w:rPr>
-            </w:pPr>
-            <w:r>
-              <w:rPr>
-                <w:rFonts w:eastAsia="Times New Roman"/>
-                <w:color w:val="000000"/>
-                <w:szCs w:val="19"/>
-                <w:lang w:eastAsia="de-CH"/>
-              </w:rPr>
-              <w:t>42'058</w:t>
-            </w:r>
-          </w:p>
-        </w:tc>
-        <w:tc>
-          <w:tcPr>
-            <w:tcW w:w="1619" w:type="dxa"/>
-            <w:tcBorders>
-              <w:top w:val="nil"/>
-              <w:left w:val="nil"/>
-              <w:bottom w:val="nil"/>
-              <w:right w:val="nil"/>
-            </w:tcBorders>
-            <w:shd w:val="clear" w:color="auto" w:fill="auto"/>
-            <w:noWrap/>
-            <w:vAlign w:val="bottom"/>
-            <w:hideMark/>
-          </w:tcPr>
-          <w:p>
-            <w:pPr>
-              <w:spacing w:line="240" w:lineRule="auto"/>
-              <w:jc w:val="right"/>
-              <w:rPr>
-                <w:rFonts w:eastAsia="Times New Roman"/>
-                <w:color w:val="000000"/>
-                <w:szCs w:val="19"/>
-                <w:lang w:eastAsia="de-CH"/>
-              </w:rPr>
-            </w:pPr>
-            <w:r>
-              <w:rPr>
-                <w:rFonts w:eastAsia="Times New Roman"/>
-                <w:color w:val="000000"/>
-                <w:szCs w:val="19"/>
-                <w:lang w:eastAsia="de-CH"/>
-              </w:rPr>
-              <w:t>43'344</w:t>
-            </w:r>
-          </w:p>
-        </w:tc>
-      </w:tr>
-      <w:tr>
-        <w:trPr>
-          <w:trHeight w:val="255"/>
-        </w:trPr>
-        <w:tc>
-          <w:tcPr>
-            <w:tcW w:w="1320" w:type="dxa"/>
-            <w:tcBorders>
-              <w:top w:val="nil"/>
-              <w:left w:val="nil"/>
-              <w:bottom w:val="nil"/>
-              <w:right w:val="nil"/>
-            </w:tcBorders>
-            <w:shd w:val="clear" w:color="auto" w:fill="auto"/>
-            <w:noWrap/>
-            <w:vAlign w:val="bottom"/>
-            <w:hideMark/>
-          </w:tcPr>
-          <w:p>
-            <w:pPr>
-              <w:spacing w:line="240" w:lineRule="auto"/>
-              <w:jc w:val="center"/>
-              <w:rPr>
-                <w:rFonts w:eastAsia="Times New Roman"/>
-                <w:color w:val="000000"/>
-                <w:szCs w:val="19"/>
-                <w:lang w:eastAsia="de-CH"/>
-              </w:rPr>
-            </w:pPr>
-            <w:r>
-              <w:rPr>
-                <w:rFonts w:eastAsia="Times New Roman"/>
-                <w:color w:val="000000"/>
-                <w:szCs w:val="19"/>
-                <w:lang w:eastAsia="de-CH"/>
-              </w:rPr>
-              <w:t>Q4</w:t>
-            </w:r>
-          </w:p>
-        </w:tc>
-        <w:tc>
-          <w:tcPr>
-            <w:tcW w:w="823" w:type="dxa"/>
-            <w:tcBorders>
-              <w:top w:val="nil"/>
-              <w:left w:val="nil"/>
-              <w:bottom w:val="nil"/>
-              <w:right w:val="nil"/>
-            </w:tcBorders>
-            <w:shd w:val="clear" w:color="auto" w:fill="auto"/>
-            <w:noWrap/>
-            <w:vAlign w:val="bottom"/>
-            <w:hideMark/>
-          </w:tcPr>
-          <w:p>
-            <w:pPr>
-              <w:spacing w:line="240" w:lineRule="auto"/>
-              <w:jc w:val="center"/>
-              <w:rPr>
-                <w:rFonts w:eastAsia="Times New Roman"/>
-                <w:color w:val="000000"/>
-                <w:szCs w:val="19"/>
-                <w:lang w:eastAsia="de-CH"/>
-              </w:rPr>
-            </w:pPr>
-            <w:r>
-              <w:rPr>
-                <w:rFonts w:eastAsia="Times New Roman"/>
-                <w:color w:val="000000"/>
-                <w:szCs w:val="19"/>
-                <w:lang w:eastAsia="de-CH"/>
-              </w:rPr>
-              <w:t>16.4%</w:t>
-            </w:r>
-          </w:p>
-        </w:tc>
-        <w:tc>
-          <w:tcPr>
-            <w:tcW w:w="1477" w:type="dxa"/>
-            <w:tcBorders>
-              <w:top w:val="nil"/>
-              <w:left w:val="nil"/>
-              <w:bottom w:val="nil"/>
-              <w:right w:val="nil"/>
-            </w:tcBorders>
-            <w:shd w:val="clear" w:color="auto" w:fill="auto"/>
-            <w:noWrap/>
-            <w:vAlign w:val="bottom"/>
-            <w:hideMark/>
-          </w:tcPr>
-          <w:p>
-            <w:pPr>
-              <w:spacing w:line="240" w:lineRule="auto"/>
-              <w:jc w:val="center"/>
-              <w:rPr>
-                <w:rFonts w:eastAsia="Times New Roman"/>
-                <w:color w:val="000000"/>
-                <w:szCs w:val="19"/>
-                <w:lang w:eastAsia="de-CH"/>
-              </w:rPr>
-            </w:pPr>
-            <w:r>
-              <w:rPr>
-                <w:rFonts w:eastAsia="Times New Roman"/>
-                <w:color w:val="000000"/>
-                <w:szCs w:val="19"/>
-                <w:lang w:eastAsia="de-CH"/>
-              </w:rPr>
-              <w:t>14.0%</w:t>
-            </w:r>
-          </w:p>
-        </w:tc>
-        <w:tc>
-          <w:tcPr>
-            <w:tcW w:w="1021" w:type="dxa"/>
-            <w:tcBorders>
-              <w:top w:val="nil"/>
-              <w:left w:val="nil"/>
-              <w:bottom w:val="nil"/>
-              <w:right w:val="nil"/>
-            </w:tcBorders>
-            <w:shd w:val="clear" w:color="auto" w:fill="auto"/>
-            <w:noWrap/>
-            <w:vAlign w:val="bottom"/>
-            <w:hideMark/>
-          </w:tcPr>
-          <w:p>
-            <w:pPr>
-              <w:spacing w:line="240" w:lineRule="auto"/>
-              <w:jc w:val="right"/>
-              <w:rPr>
-                <w:rFonts w:eastAsia="Times New Roman"/>
-                <w:color w:val="000000"/>
-                <w:szCs w:val="19"/>
-                <w:lang w:eastAsia="de-CH"/>
-              </w:rPr>
-            </w:pPr>
-            <w:r>
-              <w:rPr>
-                <w:rFonts w:eastAsia="Times New Roman"/>
-                <w:color w:val="000000"/>
-                <w:szCs w:val="19"/>
-                <w:lang w:eastAsia="de-CH"/>
-              </w:rPr>
-              <w:t>88'541</w:t>
-            </w:r>
-          </w:p>
-        </w:tc>
-        <w:tc>
-          <w:tcPr>
-            <w:tcW w:w="1619" w:type="dxa"/>
-            <w:tcBorders>
-              <w:top w:val="nil"/>
-              <w:left w:val="nil"/>
-              <w:bottom w:val="nil"/>
-              <w:right w:val="nil"/>
-            </w:tcBorders>
-            <w:shd w:val="clear" w:color="auto" w:fill="auto"/>
-            <w:noWrap/>
-            <w:vAlign w:val="bottom"/>
-            <w:hideMark/>
-          </w:tcPr>
-          <w:p>
-            <w:pPr>
-              <w:spacing w:line="240" w:lineRule="auto"/>
-              <w:jc w:val="right"/>
-              <w:rPr>
-                <w:rFonts w:eastAsia="Times New Roman"/>
-                <w:color w:val="000000"/>
-                <w:szCs w:val="19"/>
-                <w:lang w:eastAsia="de-CH"/>
-              </w:rPr>
-            </w:pPr>
-            <w:r>
-              <w:rPr>
-                <w:rFonts w:eastAsia="Times New Roman"/>
-                <w:color w:val="000000"/>
-                <w:szCs w:val="19"/>
-                <w:lang w:eastAsia="de-CH"/>
-              </w:rPr>
-              <w:t>97'401</w:t>
-            </w:r>
-          </w:p>
-        </w:tc>
-      </w:tr>
-      <w:tr>
-        <w:trPr>
-          <w:trHeight w:val="270"/>
-        </w:trPr>
-        <w:tc>
-          <w:tcPr>
-            <w:tcW w:w="1320" w:type="dxa"/>
-            <w:tcBorders>
-              <w:top w:val="nil"/>
-              <w:left w:val="nil"/>
-              <w:bottom w:val="single" w:sz="12" w:space="0" w:color="auto"/>
-              <w:right w:val="nil"/>
-            </w:tcBorders>
-            <w:shd w:val="clear" w:color="auto" w:fill="auto"/>
-            <w:noWrap/>
-            <w:vAlign w:val="bottom"/>
-            <w:hideMark/>
-          </w:tcPr>
-          <w:p>
-            <w:pPr>
-              <w:spacing w:line="240" w:lineRule="auto"/>
-              <w:jc w:val="center"/>
-              <w:rPr>
-                <w:rFonts w:eastAsia="Times New Roman"/>
-                <w:color w:val="000000"/>
-                <w:szCs w:val="19"/>
-                <w:lang w:eastAsia="de-CH"/>
-              </w:rPr>
-            </w:pPr>
-            <w:r>
-              <w:rPr>
-                <w:rFonts w:eastAsia="Times New Roman"/>
-                <w:color w:val="000000"/>
-                <w:szCs w:val="19"/>
-                <w:lang w:eastAsia="de-CH"/>
-              </w:rPr>
-              <w:t>Q5</w:t>
-            </w:r>
-          </w:p>
-        </w:tc>
-        <w:tc>
-          <w:tcPr>
-            <w:tcW w:w="823" w:type="dxa"/>
-            <w:tcBorders>
-              <w:top w:val="nil"/>
-              <w:left w:val="nil"/>
-              <w:bottom w:val="single" w:sz="12" w:space="0" w:color="auto"/>
-              <w:right w:val="nil"/>
-            </w:tcBorders>
-            <w:shd w:val="clear" w:color="auto" w:fill="auto"/>
-            <w:noWrap/>
-            <w:vAlign w:val="bottom"/>
-            <w:hideMark/>
-          </w:tcPr>
-          <w:p>
-            <w:pPr>
-              <w:spacing w:line="240" w:lineRule="auto"/>
-              <w:jc w:val="center"/>
-              <w:rPr>
-                <w:rFonts w:eastAsia="Times New Roman"/>
-                <w:color w:val="000000"/>
-                <w:szCs w:val="19"/>
-                <w:lang w:eastAsia="de-CH"/>
-              </w:rPr>
-            </w:pPr>
-            <w:r>
-              <w:rPr>
-                <w:rFonts w:eastAsia="Times New Roman"/>
-                <w:color w:val="000000"/>
-                <w:szCs w:val="19"/>
-                <w:lang w:eastAsia="de-CH"/>
-              </w:rPr>
-              <w:t>26.2%</w:t>
-            </w:r>
-          </w:p>
-        </w:tc>
-        <w:tc>
-          <w:tcPr>
-            <w:tcW w:w="1477" w:type="dxa"/>
-            <w:tcBorders>
-              <w:top w:val="nil"/>
-              <w:left w:val="nil"/>
-              <w:bottom w:val="single" w:sz="12" w:space="0" w:color="auto"/>
-              <w:right w:val="nil"/>
-            </w:tcBorders>
-            <w:shd w:val="clear" w:color="auto" w:fill="auto"/>
-            <w:noWrap/>
-            <w:vAlign w:val="bottom"/>
-            <w:hideMark/>
-          </w:tcPr>
-          <w:p>
-            <w:pPr>
-              <w:spacing w:line="240" w:lineRule="auto"/>
-              <w:jc w:val="center"/>
-              <w:rPr>
-                <w:rFonts w:eastAsia="Times New Roman"/>
-                <w:color w:val="000000"/>
-                <w:szCs w:val="19"/>
-                <w:lang w:eastAsia="de-CH"/>
-              </w:rPr>
-            </w:pPr>
-            <w:r>
-              <w:rPr>
-                <w:rFonts w:eastAsia="Times New Roman"/>
-                <w:color w:val="000000"/>
-                <w:szCs w:val="19"/>
-                <w:lang w:eastAsia="de-CH"/>
-              </w:rPr>
-              <w:t>23.4%</w:t>
-            </w:r>
-          </w:p>
-        </w:tc>
-        <w:tc>
-          <w:tcPr>
-            <w:tcW w:w="1021" w:type="dxa"/>
-            <w:tcBorders>
-              <w:top w:val="nil"/>
-              <w:left w:val="nil"/>
-              <w:bottom w:val="single" w:sz="12" w:space="0" w:color="auto"/>
-              <w:right w:val="nil"/>
-            </w:tcBorders>
-            <w:shd w:val="clear" w:color="auto" w:fill="auto"/>
-            <w:noWrap/>
-            <w:vAlign w:val="bottom"/>
-            <w:hideMark/>
-          </w:tcPr>
-          <w:p>
-            <w:pPr>
-              <w:spacing w:line="240" w:lineRule="auto"/>
-              <w:jc w:val="right"/>
-              <w:rPr>
-                <w:rFonts w:eastAsia="Times New Roman"/>
-                <w:color w:val="000000"/>
-                <w:szCs w:val="19"/>
-                <w:lang w:eastAsia="de-CH"/>
-              </w:rPr>
-            </w:pPr>
-            <w:r>
-              <w:rPr>
-                <w:rFonts w:eastAsia="Times New Roman"/>
-                <w:color w:val="000000"/>
-                <w:szCs w:val="19"/>
-                <w:lang w:eastAsia="de-CH"/>
-              </w:rPr>
-              <w:t>329'579</w:t>
-            </w:r>
-          </w:p>
-        </w:tc>
-        <w:tc>
-          <w:tcPr>
-            <w:tcW w:w="1619" w:type="dxa"/>
-            <w:tcBorders>
-              <w:top w:val="nil"/>
-              <w:left w:val="nil"/>
-              <w:bottom w:val="single" w:sz="12" w:space="0" w:color="auto"/>
-              <w:right w:val="nil"/>
-            </w:tcBorders>
-            <w:shd w:val="clear" w:color="auto" w:fill="auto"/>
-            <w:noWrap/>
-            <w:vAlign w:val="bottom"/>
-            <w:hideMark/>
-          </w:tcPr>
-          <w:p>
-            <w:pPr>
-              <w:spacing w:line="240" w:lineRule="auto"/>
-              <w:jc w:val="right"/>
-              <w:rPr>
-                <w:rFonts w:eastAsia="Times New Roman"/>
-                <w:color w:val="000000"/>
-                <w:szCs w:val="19"/>
-                <w:lang w:eastAsia="de-CH"/>
-              </w:rPr>
-            </w:pPr>
-            <w:r>
-              <w:rPr>
-                <w:rFonts w:eastAsia="Times New Roman"/>
-                <w:color w:val="000000"/>
-                <w:szCs w:val="19"/>
-                <w:lang w:eastAsia="de-CH"/>
-              </w:rPr>
-              <w:t>378'932</w:t>
-            </w:r>
-          </w:p>
-        </w:tc>
-      </w:tr>
-    </w:tbl>
-    <w:commentRangeEnd w:id="7"/>
-    <w:p>
       <w:pPr>
         <w:pStyle w:val="berschrift2"/>
         <w:numPr>
@@ -2945,20 +1711,12 @@
       </w:pPr>
       <w:r>
         <w:rPr>
-          <w:rStyle w:val="Kommentarzeichen"/>
-          <w:rFonts w:eastAsia="Lucida Sans"/>
-          <w:b w:val="0"/>
-          <w:bCs w:val="0"/>
-        </w:rPr>
-        <w:commentReference w:id="7"/>
-      </w:r>
-      <w:r>
-        <w:rPr>
           <w:rFonts w:eastAsia="Lucida Sans"/>
           <w:b w:val="0"/>
           <w:bCs w:val="0"/>
           <w:szCs w:val="20"/>
         </w:rPr>
+        <w:lastRenderedPageBreak/>
         <w:t xml:space="preserve">Anhand der </w:t>
       </w:r>
       <w:r>
@@ -3060,18 +1818,7 @@
           <w:bCs w:val="0"/>
           <w:szCs w:val="20"/>
         </w:rPr>
-        <w:t xml:space="preserve"> die über 1 Million CHF zu liegen kommen besteuern wir mit 20%. Je Jahr kann die so berechnete Steuer erheblich variieren. Das Minimu</w:t>
-      </w:r>
-      <w:bookmarkStart w:id="8" w:name="_GoBack"/>
-      <w:bookmarkEnd w:id="8"/>
-      <w:r>
-        <w:rPr>
-          <w:rFonts w:eastAsia="Lucida Sans"/>
-          <w:b w:val="0"/>
-          <w:bCs w:val="0"/>
-          <w:szCs w:val="20"/>
-        </w:rPr>
-        <w:t>m beträgt 29,7 Millionen, das Maximum 157 Millionen.</w:t>
+        <w:t xml:space="preserve"> die über 1 Million CHF zu liegen kommen besteuern wir mit 20%. Je Jahr kann die so berechnete Steuer erheblich variieren. Das Minimum beträgt 29,7 Millionen, das Maximum 157 Millionen.</w:t>
       </w:r>
       <w:r>
         <w:rPr>
@@ -3123,6 +1870,89 @@
     <w:p>
       <w:r>
         <w:t>Visualisierung des wäre wenn Szenarios</w:t>
+      </w:r>
+    </w:p>
+    <w:p/>
+    <w:p>
+      <w:r>
+        <w:t>Annahmen:</w:t>
+      </w:r>
+    </w:p>
+    <w:p>
+      <w:pPr>
+        <w:pStyle w:val="Listenabsatz"/>
+        <w:numPr>
+          <w:ilvl w:val="0"/>
+          <w:numId w:val="37"/>
+        </w:numPr>
+      </w:pPr>
+      <w:r>
+        <w:t xml:space="preserve">Verteilung 2012 (nach </w:t>
+      </w:r>
+      <w:proofErr w:type="spellStart"/>
+      <w:r>
+        <w:t>Vermögensquintilen</w:t>
+      </w:r>
+      <w:proofErr w:type="spellEnd"/>
+      <w:r>
+        <w:t>)</w:t>
+      </w:r>
+    </w:p>
+    <w:p>
+      <w:pPr>
+        <w:pStyle w:val="Listenabsatz"/>
+        <w:numPr>
+          <w:ilvl w:val="0"/>
+          <w:numId w:val="37"/>
+        </w:numPr>
+      </w:pPr>
+      <w:r>
+        <w:t>Erben nur innerhalb im Kanton</w:t>
+      </w:r>
+    </w:p>
+    <w:p>
+      <w:pPr>
+        <w:pStyle w:val="Listenabsatz"/>
+        <w:numPr>
+          <w:ilvl w:val="0"/>
+          <w:numId w:val="37"/>
+        </w:numPr>
+      </w:pPr>
+      <w:r>
+        <w:t>61</w:t>
+      </w:r>
+      <w:r>
+        <w:t>‘</w:t>
+      </w:r>
+      <w:r>
+        <w:t>656</w:t>
+      </w:r>
+      <w:r>
+        <w:t>‘</w:t>
+      </w:r>
+      <w:r>
+        <w:t>656</w:t>
+      </w:r>
+      <w:r>
+        <w:t xml:space="preserve"> Steuersumme aus Erbschaftssteuer</w:t>
+      </w:r>
+      <w:r>
+        <w:t xml:space="preserve"> 2012 + Schenkungsteuer 2012</w:t>
+      </w:r>
+    </w:p>
+    <w:p>
+      <w:pPr>
+        <w:pStyle w:val="Listenabsatz"/>
+        <w:numPr>
+          <w:ilvl w:val="0"/>
+          <w:numId w:val="37"/>
+        </w:numPr>
+      </w:pPr>
+      <w:r>
+        <w:t>3.695e+10</w:t>
+      </w:r>
+      <w:r>
+        <w:t>= Summe des Reinvermögens, das über 2 Millionen liegt</w:t>
       </w:r>
     </w:p>
     <w:p/>
@@ -3177,7 +2007,7 @@
       </w:pPr>
     </w:p>
   </w:comment>
-  <w:comment w:id="1" w:author="Hümbelin Oliver" w:date="2015-05-08T12:09:00Z" w:initials="HO">
+  <w:comment w:id="1" w:author="Hümbelin Oliver" w:date="2015-05-08T14:57:00Z" w:initials="HO">
     <w:p>
       <w:pPr>
         <w:pStyle w:val="Kommentartext"/>
@@ -3189,11 +2019,11 @@
         <w:annotationRef/>
       </w:r>
       <w:r>
-        <w:t>Dokument zitieren, dass wir im Kongressband erwähnt haben</w:t>
+        <w:t>ESTV 2013</w:t>
       </w:r>
     </w:p>
   </w:comment>
-  <w:comment w:id="2" w:author="Hümbelin Oliver" w:date="2015-05-08T12:08:00Z" w:initials="HO">
+  <w:comment w:id="2" w:author="Hümbelin Oliver" w:date="2015-05-08T12:09:00Z" w:initials="HO">
     <w:p>
       <w:pPr>
         <w:pStyle w:val="Kommentartext"/>
@@ -3205,11 +2035,11 @@
         <w:annotationRef/>
       </w:r>
       <w:r>
-        <w:t xml:space="preserve">Website </w:t>
+        <w:t>Dokument zitieren, dass wir im Kongressband erwähnt haben</w:t>
       </w:r>
     </w:p>
   </w:comment>
-  <w:comment w:id="5" w:author="Hümbelin Oliver" w:date="2015-05-08T12:10:00Z" w:initials="HO">
+  <w:comment w:id="3" w:author="Hümbelin Oliver" w:date="2015-05-08T12:08:00Z" w:initials="HO">
     <w:p>
       <w:pPr>
         <w:pStyle w:val="Kommentartext"/>
@@ -3220,17 +2050,12 @@
         </w:rPr>
         <w:annotationRef/>
       </w:r>
-      <w:proofErr w:type="spellStart"/>
-      <w:r>
-        <w:t>Brülhart</w:t>
-      </w:r>
-      <w:proofErr w:type="spellEnd"/>
-      <w:r>
-        <w:t>-Daten zitieren.</w:t>
+      <w:r>
+        <w:t xml:space="preserve">Website </w:t>
       </w:r>
     </w:p>
   </w:comment>
-  <w:comment w:id="6" w:author="Hümbelin Oliver" w:date="2015-05-08T09:55:00Z" w:initials="HO">
+  <w:comment w:id="6" w:author="Hümbelin Oliver" w:date="2015-05-08T18:25:00Z" w:initials="HO">
     <w:p>
       <w:pPr>
         <w:pStyle w:val="Kommentartext"/>
@@ -3241,33 +2066,20 @@
         </w:rPr>
         <w:annotationRef/>
       </w:r>
-      <w:r>
-        <w:t>Besser Mediane anstatt die Summe?</w:t>
-      </w:r>
-      <w:r>
-        <w:t xml:space="preserve"> Negative Betriebsvermögen löschen</w:t>
-      </w:r>
-    </w:p>
-    <w:p>
-      <w:pPr>
-        <w:pStyle w:val="Kommentartext"/>
-      </w:pPr>
-    </w:p>
-    <w:p>
-      <w:pPr>
-        <w:pStyle w:val="Kommentartext"/>
-      </w:pPr>
-      <w:r>
-        <w:t>Alternativ könnte man Liegenschaften (abzgl. Schulden) und anstatt Gesamtvermögen, das Reinvermögen nehmen. Wäre fast ein bisschen sauberer.</w:t>
-      </w:r>
-    </w:p>
-    <w:p>
-      <w:pPr>
-        <w:pStyle w:val="Kommentartext"/>
-      </w:pPr>
+      <w:proofErr w:type="spellStart"/>
+      <w:r>
+        <w:t>Brülhart</w:t>
+      </w:r>
+      <w:proofErr w:type="spellEnd"/>
+      <w:r>
+        <w:t>-Daten zitieren.</w:t>
+      </w:r>
+      <w:r>
+        <w:t xml:space="preserve"> Oder Ranking 2012 im Anhang?</w:t>
+      </w:r>
     </w:p>
   </w:comment>
-  <w:comment w:id="7" w:author="Hümbelin Oliver" w:date="2015-05-08T12:07:00Z" w:initials="HO">
+  <w:comment w:id="8" w:author="Hümbelin Oliver" w:date="2015-05-08T15:15:00Z" w:initials="HO">
     <w:p>
       <w:pPr>
         <w:pStyle w:val="Kommentartext"/>
@@ -3278,9 +2090,32 @@
         </w:rPr>
         <w:annotationRef/>
       </w:r>
-      <w:r>
-        <w:t>Allenfalls streichen.</w:t>
-      </w:r>
+    </w:p>
+    <w:p>
+      <w:pPr>
+        <w:pStyle w:val="Kommentartext"/>
+      </w:pPr>
+      <w:r>
+        <w:t>Alternativ könnte man Liegenschaften (abzgl. Schulden) und anstatt Gesamtvermögen, das Reinvermögen nehmen. Wäre fast ein bisschen sauberer.</w:t>
+      </w:r>
+    </w:p>
+    <w:p>
+      <w:pPr>
+        <w:pStyle w:val="Kommentartext"/>
+      </w:pPr>
+    </w:p>
+    <w:p>
+      <w:pPr>
+        <w:pStyle w:val="Kommentartext"/>
+      </w:pPr>
+      <w:r>
+        <w:t>Schulden abziehen</w:t>
+      </w:r>
+    </w:p>
+    <w:p>
+      <w:pPr>
+        <w:pStyle w:val="Kommentartext"/>
+      </w:pPr>
     </w:p>
   </w:comment>
 </w:comments>
@@ -3416,7 +2251,7 @@
                               <w:sz w:val="16"/>
                               <w:szCs w:val="16"/>
                             </w:rPr>
-                            <w:t>5</w:t>
+                            <w:t>2</w:t>
                           </w:r>
                           <w:r>
                             <w:rPr>
@@ -3487,7 +2322,7 @@
                         <w:sz w:val="16"/>
                         <w:szCs w:val="16"/>
                       </w:rPr>
-                      <w:t>5</w:t>
+                      <w:t>2</w:t>
                     </w:r>
                     <w:r>
                       <w:rPr>
@@ -9551,7 +8386,7 @@
 </file>
 
 <file path=customXml/itemProps1.xml><?xml version="1.0" encoding="utf-8"?>
-<ds:datastoreItem xmlns:ds="http://schemas.openxmlformats.org/officeDocument/2006/customXml" ds:itemID="{C41BDF3C-61AD-4733-B0B0-241D25A8E666}">
+<ds:datastoreItem xmlns:ds="http://schemas.openxmlformats.org/officeDocument/2006/customXml" ds:itemID="{4DA74C2E-AB20-4C4F-8DA0-C381DAEC1678}">
   <ds:schemaRefs>
     <ds:schemaRef ds:uri="http://schemas.openxmlformats.org/officeDocument/2006/bibliography"/>
   </ds:schemaRefs>

</xml_diff>